<commit_message>
update doc(word) for assignment
</commit_message>
<xml_diff>
--- a/Project/Overview/Assignment_Result.docx
+++ b/Project/Overview/Assignment_Result.docx
@@ -1,6 +1,6 @@
 
 <file path=word/document.xml><?xml version="1.0" encoding="utf-8"?>
-<w:document xmlns:wpc="http://schemas.microsoft.com/office/word/2010/wordprocessingCanvas" xmlns:cx="http://schemas.microsoft.com/office/drawing/2014/chartex" xmlns:cx1="http://schemas.microsoft.com/office/drawing/2015/9/8/chartex" xmlns:cx2="http://schemas.microsoft.com/office/drawing/2015/10/21/chartex" xmlns:cx3="http://schemas.microsoft.com/office/drawing/2016/5/9/chartex" xmlns:cx4="http://schemas.microsoft.com/office/drawing/2016/5/10/chartex" xmlns:cx5="http://schemas.microsoft.com/office/drawing/2016/5/11/chartex" xmlns:cx6="http://schemas.microsoft.com/office/drawing/2016/5/12/chartex" xmlns:cx7="http://schemas.microsoft.com/office/drawing/2016/5/13/chartex" xmlns:cx8="http://schemas.microsoft.com/office/drawing/2016/5/14/chartex" xmlns:mc="http://schemas.openxmlformats.org/markup-compatibility/2006" xmlns:aink="http://schemas.microsoft.com/office/drawing/2016/ink" xmlns:am3d="http://schemas.microsoft.com/office/drawing/2017/model3d" xmlns:o="urn:schemas-microsoft-com:office:office" xmlns:r="http://schemas.openxmlformats.org/officeDocument/2006/relationships" xmlns:m="http://schemas.openxmlformats.org/officeDocument/2006/math" xmlns:v="urn:schemas-microsoft-com:vml" xmlns:wp14="http://schemas.microsoft.com/office/word/2010/wordprocessingDrawing" xmlns:wp="http://schemas.openxmlformats.org/drawingml/2006/wordprocessingDrawing" xmlns:w10="urn:schemas-microsoft-com:office:word" xmlns:w="http://schemas.openxmlformats.org/wordprocessingml/2006/main" xmlns:w14="http://schemas.microsoft.com/office/word/2010/wordml" xmlns:w15="http://schemas.microsoft.com/office/word/2012/wordml" xmlns:w16cex="http://schemas.microsoft.com/office/word/2018/wordml/cex" xmlns:w16cid="http://schemas.microsoft.com/office/word/2016/wordml/cid" xmlns:w16="http://schemas.microsoft.com/office/word/2018/wordml" xmlns:w16sdtdh="http://schemas.microsoft.com/office/word/2020/wordml/sdtdatahash" xmlns:w16se="http://schemas.microsoft.com/office/word/2015/wordml/symex" xmlns:wpg="http://schemas.microsoft.com/office/word/2010/wordprocessingGroup" xmlns:wpi="http://schemas.microsoft.com/office/word/2010/wordprocessingInk" xmlns:wne="http://schemas.microsoft.com/office/word/2006/wordml" xmlns:wps="http://schemas.microsoft.com/office/word/2010/wordprocessingShape" mc:Ignorable="w14 w15 w16se w16cid w16 w16cex w16sdtdh wp14">
+<w:document xmlns:wpc="http://schemas.microsoft.com/office/word/2010/wordprocessingCanvas" xmlns:cx="http://schemas.microsoft.com/office/drawing/2014/chartex" xmlns:mc="http://schemas.openxmlformats.org/markup-compatibility/2006" xmlns:o="urn:schemas-microsoft-com:office:office" xmlns:r="http://schemas.openxmlformats.org/officeDocument/2006/relationships" xmlns:m="http://schemas.openxmlformats.org/officeDocument/2006/math" xmlns:v="urn:schemas-microsoft-com:vml" xmlns:wp14="http://schemas.microsoft.com/office/word/2010/wordprocessingDrawing" xmlns:wp="http://schemas.openxmlformats.org/drawingml/2006/wordprocessingDrawing" xmlns:w10="urn:schemas-microsoft-com:office:word" xmlns:w="http://schemas.openxmlformats.org/wordprocessingml/2006/main" xmlns:w14="http://schemas.microsoft.com/office/word/2010/wordml" xmlns:w15="http://schemas.microsoft.com/office/word/2012/wordml" xmlns:w16se="http://schemas.microsoft.com/office/word/2015/wordml/symex" xmlns:wpg="http://schemas.microsoft.com/office/word/2010/wordprocessingGroup" xmlns:wpi="http://schemas.microsoft.com/office/word/2010/wordprocessingInk" xmlns:wne="http://schemas.microsoft.com/office/word/2006/wordml" xmlns:wps="http://schemas.microsoft.com/office/word/2010/wordprocessingShape" mc:Ignorable="w14 w15 w16se wp14">
   <w:body>
     <w:p>
       <w:pPr>
@@ -264,6 +264,7 @@
           <w:rFonts w:ascii="Times New Roman" w:hAnsi="Times New Roman" w:cs="Times New Roman"/>
           <w:sz w:val="26"/>
           <w:szCs w:val="26"/>
+          <w:lang w:val="fr-FR"/>
         </w:rPr>
       </w:pPr>
       <w:r>
@@ -272,6 +273,7 @@
           <w:color w:val="000000"/>
           <w:sz w:val="26"/>
           <w:szCs w:val="26"/>
+          <w:lang w:val="fr-FR"/>
         </w:rPr>
         <w:t>Allocate vào các ECU (nhiều hơn 1) để thể hiện inter-communication và intra-communication trong RTE</w:t>
       </w:r>
@@ -282,6 +284,7 @@
           <w:rFonts w:ascii="Times New Roman" w:hAnsi="Times New Roman" w:cs="Times New Roman"/>
           <w:sz w:val="26"/>
           <w:szCs w:val="26"/>
+          <w:lang w:val="fr-FR"/>
         </w:rPr>
       </w:pPr>
     </w:p>
@@ -550,6 +553,7 @@
           <w:noProof/>
           <w:sz w:val="26"/>
           <w:szCs w:val="26"/>
+          <w:lang w:eastAsia="en-US"/>
         </w:rPr>
         <w:drawing>
           <wp:anchor distT="0" distB="0" distL="114300" distR="114300" simplePos="0" relativeHeight="251659264" behindDoc="0" locked="0" layoutInCell="1" allowOverlap="1" wp14:anchorId="1B803E76" wp14:editId="34811C9B">
@@ -861,6 +865,7 @@
           <w:noProof/>
           <w:sz w:val="26"/>
           <w:szCs w:val="26"/>
+          <w:lang w:eastAsia="en-US"/>
         </w:rPr>
         <w:drawing>
           <wp:anchor distT="0" distB="0" distL="114300" distR="114300" simplePos="0" relativeHeight="251658240" behindDoc="0" locked="0" layoutInCell="1" allowOverlap="1" wp14:anchorId="2772D781" wp14:editId="3CBC94CA">
@@ -1092,7 +1097,7 @@
                 <w:numId w:val="18"/>
               </w:numPr>
               <w:rPr>
-                <w:rFonts w:ascii="Times New Roman" w:hAnsi="Times New Roman" w:cs="Times New Roman" w:hint="eastAsia"/>
+                <w:rFonts w:ascii="Times New Roman" w:hAnsi="Times New Roman" w:cs="Times New Roman"/>
                 <w:sz w:val="26"/>
                 <w:szCs w:val="26"/>
               </w:rPr>
@@ -1761,34 +1766,7 @@
           <w:sz w:val="26"/>
           <w:szCs w:val="26"/>
         </w:rPr>
-        <w:t>Table</w:t>
-      </w:r>
-      <w:r>
-        <w:rPr>
-          <w:rFonts w:ascii="Times New Roman" w:hAnsi="Times New Roman" w:cs="Times New Roman"/>
-          <w:bCs/>
-          <w:sz w:val="26"/>
-          <w:szCs w:val="26"/>
-        </w:rPr>
-        <w:t xml:space="preserve"> </w:t>
-      </w:r>
-      <w:r>
-        <w:rPr>
-          <w:rFonts w:ascii="Times New Roman" w:hAnsi="Times New Roman" w:cs="Times New Roman"/>
-          <w:bCs/>
-          <w:sz w:val="26"/>
-          <w:szCs w:val="26"/>
-        </w:rPr>
-        <w:t>1</w:t>
-      </w:r>
-      <w:r>
-        <w:rPr>
-          <w:rFonts w:ascii="Times New Roman" w:hAnsi="Times New Roman" w:cs="Times New Roman"/>
-          <w:bCs/>
-          <w:sz w:val="26"/>
-          <w:szCs w:val="26"/>
-        </w:rPr>
-        <w:t>.</w:t>
+        <w:t>Table 1.</w:t>
       </w:r>
       <w:r>
         <w:rPr>
@@ -1839,6 +1817,7 @@
           <w:noProof/>
           <w:sz w:val="26"/>
           <w:szCs w:val="26"/>
+          <w:lang w:eastAsia="en-US"/>
         </w:rPr>
         <w:drawing>
           <wp:inline distT="0" distB="0" distL="0" distR="0" wp14:anchorId="2D56325C" wp14:editId="6851D3DF">
@@ -2073,31 +2052,37 @@
       <w:r>
         <w:rPr>
           <w:rFonts w:ascii="Times New Roman" w:hAnsi="Times New Roman" w:cs="Times New Roman"/>
+          <w:sz w:val="26"/>
+          <w:szCs w:val="26"/>
+        </w:rPr>
+        <w:t>List of Runnables</w:t>
+      </w:r>
+      <w:r>
+        <w:rPr>
+          <w:rFonts w:ascii="Times New Roman" w:hAnsi="Times New Roman" w:cs="Times New Roman"/>
+          <w:sz w:val="26"/>
+          <w:szCs w:val="26"/>
+        </w:rPr>
+        <w:t xml:space="preserve"> and Events:</w:t>
+      </w:r>
+      <w:r>
+        <w:rPr>
           <w:noProof/>
+          <w:lang w:eastAsia="en-US"/>
+        </w:rPr>
+        <w:t xml:space="preserve"> </w:t>
+      </w:r>
+      <w:r>
+        <w:rPr>
+          <w:rFonts w:ascii="Times New Roman" w:hAnsi="Times New Roman" w:cs="Times New Roman"/>
           <w:sz w:val="26"/>
           <w:szCs w:val="26"/>
         </w:rPr>
         <w:drawing>
-          <wp:anchor distT="0" distB="0" distL="114300" distR="114300" simplePos="0" relativeHeight="251699200" behindDoc="0" locked="0" layoutInCell="1" allowOverlap="1" wp14:anchorId="0200B5A3" wp14:editId="61F0AB48">
-            <wp:simplePos x="0" y="0"/>
-            <wp:positionH relativeFrom="margin">
-              <wp:align>center</wp:align>
-            </wp:positionH>
-            <wp:positionV relativeFrom="paragraph">
-              <wp:posOffset>274320</wp:posOffset>
-            </wp:positionV>
-            <wp:extent cx="6513103" cy="2628900"/>
-            <wp:effectExtent l="0" t="0" r="2540" b="0"/>
-            <wp:wrapThrough wrapText="bothSides">
-              <wp:wrapPolygon edited="0">
-                <wp:start x="0" y="0"/>
-                <wp:lineTo x="0" y="21443"/>
-                <wp:lineTo x="21545" y="21443"/>
-                <wp:lineTo x="21545" y="0"/>
-                <wp:lineTo x="0" y="0"/>
-              </wp:wrapPolygon>
-            </wp:wrapThrough>
-            <wp:docPr id="10" name="Picture 10"/>
+          <wp:inline distT="0" distB="0" distL="0" distR="0" wp14:anchorId="2C92756F" wp14:editId="3E124CB1">
+            <wp:extent cx="5943600" cy="1994535"/>
+            <wp:effectExtent l="0" t="0" r="0" b="5715"/>
+            <wp:docPr id="43" name="Picture 43"/>
             <wp:cNvGraphicFramePr>
               <a:graphicFrameLocks xmlns:a="http://schemas.openxmlformats.org/drawingml/2006/main" noChangeAspect="1"/>
             </wp:cNvGraphicFramePr>
@@ -2109,13 +2094,7 @@
                     <pic:cNvPicPr/>
                   </pic:nvPicPr>
                   <pic:blipFill>
-                    <a:blip r:embed="rId10">
-                      <a:extLst>
-                        <a:ext uri="{28A0092B-C50C-407E-A947-70E740481C1C}">
-                          <a14:useLocalDpi xmlns:a14="http://schemas.microsoft.com/office/drawing/2010/main" val="0"/>
-                        </a:ext>
-                      </a:extLst>
-                    </a:blip>
+                    <a:blip r:embed="rId10"/>
                     <a:stretch>
                       <a:fillRect/>
                     </a:stretch>
@@ -2123,7 +2102,7 @@
                   <pic:spPr>
                     <a:xfrm>
                       <a:off x="0" y="0"/>
-                      <a:ext cx="6513103" cy="2628900"/>
+                      <a:ext cx="5943600" cy="1994535"/>
                     </a:xfrm>
                     <a:prstGeom prst="rect">
                       <a:avLst/>
@@ -2132,24 +2111,8 @@
                 </pic:pic>
               </a:graphicData>
             </a:graphic>
-          </wp:anchor>
+          </wp:inline>
         </w:drawing>
-      </w:r>
-      <w:r>
-        <w:rPr>
-          <w:rFonts w:ascii="Times New Roman" w:hAnsi="Times New Roman" w:cs="Times New Roman"/>
-          <w:sz w:val="26"/>
-          <w:szCs w:val="26"/>
-        </w:rPr>
-        <w:t>List of Runnables</w:t>
-      </w:r>
-      <w:r>
-        <w:rPr>
-          <w:rFonts w:ascii="Times New Roman" w:hAnsi="Times New Roman" w:cs="Times New Roman"/>
-          <w:sz w:val="26"/>
-          <w:szCs w:val="26"/>
-        </w:rPr>
-        <w:t xml:space="preserve"> and Events:</w:t>
       </w:r>
     </w:p>
     <w:p>
@@ -2305,14 +2268,13 @@
       <w:r>
         <w:rPr>
           <w:rFonts w:ascii="Times New Roman" w:hAnsi="Times New Roman" w:cs="Times New Roman"/>
-          <w:noProof/>
           <w:sz w:val="26"/>
           <w:szCs w:val="26"/>
         </w:rPr>
         <w:drawing>
-          <wp:inline distT="0" distB="0" distL="0" distR="0" wp14:anchorId="37B84805" wp14:editId="0B9CFA2C">
-            <wp:extent cx="5943600" cy="1711325"/>
-            <wp:effectExtent l="0" t="0" r="0" b="3175"/>
+          <wp:inline distT="0" distB="0" distL="0" distR="0" wp14:anchorId="4B1E7F4B" wp14:editId="779198E7">
+            <wp:extent cx="5943600" cy="2109470"/>
+            <wp:effectExtent l="0" t="0" r="0" b="5080"/>
             <wp:docPr id="1" name="Picture 1"/>
             <wp:cNvGraphicFramePr>
               <a:graphicFrameLocks xmlns:a="http://schemas.openxmlformats.org/drawingml/2006/main" noChangeAspect="1"/>
@@ -2333,7 +2295,7 @@
                   <pic:spPr>
                     <a:xfrm>
                       <a:off x="0" y="0"/>
-                      <a:ext cx="5943600" cy="1711325"/>
+                      <a:ext cx="5943600" cy="2109470"/>
                     </a:xfrm>
                     <a:prstGeom prst="rect">
                       <a:avLst/>
@@ -2434,30 +2396,29 @@
           <w:sz w:val="26"/>
           <w:szCs w:val="26"/>
         </w:rPr>
+        <w:t>List of used Ports in ECU_02:</w:t>
+      </w:r>
+    </w:p>
+    <w:p>
+      <w:pPr>
+        <w:rPr>
+          <w:rFonts w:ascii="Times New Roman" w:hAnsi="Times New Roman" w:cs="Times New Roman"/>
+          <w:sz w:val="26"/>
+          <w:szCs w:val="26"/>
+        </w:rPr>
+      </w:pPr>
+      <w:r>
+        <w:rPr>
+          <w:rFonts w:ascii="Times New Roman" w:hAnsi="Times New Roman" w:cs="Times New Roman"/>
+          <w:sz w:val="26"/>
+          <w:szCs w:val="26"/>
+        </w:rPr>
         <w:lastRenderedPageBreak/>
-        <w:t>List of used Ports in ECU_02:</w:t>
-      </w:r>
-    </w:p>
-    <w:p>
-      <w:pPr>
-        <w:rPr>
-          <w:rFonts w:ascii="Times New Roman" w:hAnsi="Times New Roman" w:cs="Times New Roman"/>
-          <w:sz w:val="26"/>
-          <w:szCs w:val="26"/>
-        </w:rPr>
-      </w:pPr>
-      <w:r>
-        <w:rPr>
-          <w:rFonts w:ascii="Times New Roman" w:hAnsi="Times New Roman" w:cs="Times New Roman"/>
-          <w:noProof/>
-          <w:sz w:val="26"/>
-          <w:szCs w:val="26"/>
-        </w:rPr>
         <w:drawing>
-          <wp:inline distT="0" distB="0" distL="0" distR="0" wp14:anchorId="6804B779" wp14:editId="43275678">
-            <wp:extent cx="5943600" cy="3279140"/>
-            <wp:effectExtent l="0" t="0" r="0" b="0"/>
-            <wp:docPr id="11" name="Picture 11"/>
+          <wp:inline distT="0" distB="0" distL="0" distR="0" wp14:anchorId="5EA9BCE1" wp14:editId="156DE370">
+            <wp:extent cx="5943600" cy="3388360"/>
+            <wp:effectExtent l="0" t="0" r="0" b="2540"/>
+            <wp:docPr id="44" name="Picture 44"/>
             <wp:cNvGraphicFramePr>
               <a:graphicFrameLocks xmlns:a="http://schemas.openxmlformats.org/drawingml/2006/main" noChangeAspect="1"/>
             </wp:cNvGraphicFramePr>
@@ -2477,7 +2438,7 @@
                   <pic:spPr>
                     <a:xfrm>
                       <a:off x="0" y="0"/>
-                      <a:ext cx="5943600" cy="3279140"/>
+                      <a:ext cx="5943600" cy="3388360"/>
                     </a:xfrm>
                     <a:prstGeom prst="rect">
                       <a:avLst/>
@@ -2859,15 +2820,14 @@
       <w:r>
         <w:rPr>
           <w:rFonts w:ascii="Times New Roman" w:hAnsi="Times New Roman" w:cs="Times New Roman"/>
-          <w:noProof/>
           <w:sz w:val="26"/>
           <w:szCs w:val="26"/>
         </w:rPr>
         <w:drawing>
-          <wp:inline distT="0" distB="0" distL="0" distR="0" wp14:anchorId="50FFD681" wp14:editId="60594454">
-            <wp:extent cx="5943600" cy="2310130"/>
-            <wp:effectExtent l="0" t="0" r="0" b="0"/>
-            <wp:docPr id="12" name="Picture 12"/>
+          <wp:inline distT="0" distB="0" distL="0" distR="0" wp14:anchorId="7D379C41" wp14:editId="730DEFEF">
+            <wp:extent cx="5943600" cy="1804670"/>
+            <wp:effectExtent l="0" t="0" r="0" b="5080"/>
+            <wp:docPr id="45" name="Picture 45"/>
             <wp:cNvGraphicFramePr>
               <a:graphicFrameLocks xmlns:a="http://schemas.openxmlformats.org/drawingml/2006/main" noChangeAspect="1"/>
             </wp:cNvGraphicFramePr>
@@ -2887,7 +2847,7 @@
                   <pic:spPr>
                     <a:xfrm>
                       <a:off x="0" y="0"/>
-                      <a:ext cx="5943600" cy="2310130"/>
+                      <a:ext cx="5943600" cy="1804670"/>
                     </a:xfrm>
                     <a:prstGeom prst="rect">
                       <a:avLst/>
@@ -3008,10 +2968,10 @@
           <w:szCs w:val="26"/>
         </w:rPr>
         <w:drawing>
-          <wp:inline distT="0" distB="0" distL="0" distR="0" wp14:anchorId="5DC6E2FF" wp14:editId="09691CDF">
-            <wp:extent cx="5881350" cy="2369820"/>
-            <wp:effectExtent l="0" t="0" r="5715" b="0"/>
-            <wp:docPr id="40" name="Picture 40"/>
+          <wp:inline distT="0" distB="0" distL="0" distR="0" wp14:anchorId="32B11C6C" wp14:editId="5F81A1D6">
+            <wp:extent cx="5943600" cy="1466215"/>
+            <wp:effectExtent l="0" t="0" r="0" b="635"/>
+            <wp:docPr id="46" name="Picture 46"/>
             <wp:cNvGraphicFramePr>
               <a:graphicFrameLocks xmlns:a="http://schemas.openxmlformats.org/drawingml/2006/main" noChangeAspect="1"/>
             </wp:cNvGraphicFramePr>
@@ -3031,7 +2991,7 @@
                   <pic:spPr>
                     <a:xfrm>
                       <a:off x="0" y="0"/>
-                      <a:ext cx="5907437" cy="2380331"/>
+                      <a:ext cx="5943600" cy="1466215"/>
                     </a:xfrm>
                     <a:prstGeom prst="rect">
                       <a:avLst/>
@@ -3204,6 +3164,7 @@
           <w:sz w:val="26"/>
           <w:szCs w:val="26"/>
         </w:rPr>
+        <w:lastRenderedPageBreak/>
         <w:t>Describe the layout of the message, signal attributes: bit position, length, byte order.</w:t>
       </w:r>
     </w:p>
@@ -3490,6 +3451,8 @@
         </w:rPr>
         <w:t xml:space="preserve"> Control SWC (ECU2).</w:t>
       </w:r>
+      <w:bookmarkStart w:id="3" w:name="_GoBack"/>
+      <w:bookmarkEnd w:id="3"/>
     </w:p>
     <w:p>
       <w:pPr>
@@ -3584,7 +3547,7 @@
           <w:noProof/>
           <w:sz w:val="26"/>
           <w:szCs w:val="26"/>
-          <w:lang w:val="vi-VN"/>
+          <w:lang w:eastAsia="en-US"/>
         </w:rPr>
         <w:drawing>
           <wp:anchor distT="0" distB="0" distL="114300" distR="114300" simplePos="0" relativeHeight="251702272" behindDoc="1" locked="0" layoutInCell="1" allowOverlap="1" wp14:anchorId="482FF68E" wp14:editId="0AC072CE">
@@ -3748,6 +3711,7 @@
       <w:r>
         <w:rPr>
           <w:noProof/>
+          <w:lang w:eastAsia="en-US"/>
         </w:rPr>
         <mc:AlternateContent>
           <mc:Choice Requires="wps">
@@ -3981,7 +3945,6 @@
           <w:sz w:val="26"/>
           <w:szCs w:val="26"/>
         </w:rPr>
-        <w:lastRenderedPageBreak/>
         <w:t xml:space="preserve">-  </w:t>
       </w:r>
       <w:r>
@@ -4129,7 +4092,16 @@
           <w:sz w:val="26"/>
           <w:szCs w:val="26"/>
         </w:rPr>
-        <w:t xml:space="preserve"> that represent different types of information. A message can be of different </w:t>
+        <w:t xml:space="preserve"> that </w:t>
+      </w:r>
+      <w:r>
+        <w:rPr>
+          <w:rFonts w:ascii="Times New Roman" w:hAnsi="Times New Roman" w:cs="Times New Roman"/>
+          <w:sz w:val="26"/>
+          <w:szCs w:val="26"/>
+        </w:rPr>
+        <w:lastRenderedPageBreak/>
+        <w:t xml:space="preserve">represent different types of information. A message can be of different </w:t>
       </w:r>
       <w:r>
         <w:rPr>
@@ -4171,7 +4143,7 @@
           <w:noProof/>
           <w:sz w:val="26"/>
           <w:szCs w:val="26"/>
-          <w:lang w:val="vi-VN" w:eastAsia="vi-VN"/>
+          <w:lang w:eastAsia="en-US"/>
         </w:rPr>
         <w:drawing>
           <wp:inline distT="0" distB="0" distL="0" distR="0" wp14:anchorId="2858E2A4" wp14:editId="70989860">
@@ -4241,6 +4213,7 @@
           <w:noProof/>
           <w:sz w:val="26"/>
           <w:szCs w:val="26"/>
+          <w:lang w:eastAsia="en-US"/>
         </w:rPr>
         <mc:AlternateContent>
           <mc:Choice Requires="wps">
@@ -4305,15 +4278,7 @@
                                 <w:sz w:val="26"/>
                                 <w:szCs w:val="26"/>
                               </w:rPr>
-                              <w:t>3.</w:t>
-                            </w:r>
-                            <w:r>
-                              <w:rPr>
-                                <w:rFonts w:ascii="Times New Roman" w:hAnsi="Times New Roman" w:cs="Times New Roman"/>
-                                <w:sz w:val="26"/>
-                                <w:szCs w:val="26"/>
-                              </w:rPr>
-                              <w:t>2</w:t>
+                              <w:t>3.2</w:t>
                             </w:r>
                             <w:r>
                               <w:rPr>
@@ -4402,15 +4367,7 @@
                           <w:sz w:val="26"/>
                           <w:szCs w:val="26"/>
                         </w:rPr>
-                        <w:t>3.</w:t>
-                      </w:r>
-                      <w:r>
-                        <w:rPr>
-                          <w:rFonts w:ascii="Times New Roman" w:hAnsi="Times New Roman" w:cs="Times New Roman"/>
-                          <w:sz w:val="26"/>
-                          <w:szCs w:val="26"/>
-                        </w:rPr>
-                        <w:t>2</w:t>
+                        <w:t>3.2</w:t>
                       </w:r>
                       <w:r>
                         <w:rPr>
@@ -5301,6 +5258,7 @@
           <w:noProof/>
           <w:sz w:val="26"/>
           <w:szCs w:val="26"/>
+          <w:lang w:eastAsia="en-US"/>
         </w:rPr>
         <mc:AlternateContent>
           <mc:Choice Requires="wps">
@@ -5373,15 +5331,7 @@
                                 <w:sz w:val="26"/>
                                 <w:szCs w:val="26"/>
                               </w:rPr>
-                              <w:t>3.</w:t>
-                            </w:r>
-                            <w:r>
-                              <w:rPr>
-                                <w:rFonts w:ascii="Times New Roman" w:hAnsi="Times New Roman" w:cs="Times New Roman"/>
-                                <w:sz w:val="26"/>
-                                <w:szCs w:val="26"/>
-                              </w:rPr>
-                              <w:t>1</w:t>
+                              <w:t>3.1</w:t>
                             </w:r>
                             <w:r>
                               <w:rPr>
@@ -5478,15 +5428,7 @@
                           <w:sz w:val="26"/>
                           <w:szCs w:val="26"/>
                         </w:rPr>
-                        <w:t>3.</w:t>
-                      </w:r>
-                      <w:r>
-                        <w:rPr>
-                          <w:rFonts w:ascii="Times New Roman" w:hAnsi="Times New Roman" w:cs="Times New Roman"/>
-                          <w:sz w:val="26"/>
-                          <w:szCs w:val="26"/>
-                        </w:rPr>
-                        <w:t>1</w:t>
+                        <w:t>3.1</w:t>
                       </w:r>
                       <w:r>
                         <w:rPr>
@@ -5548,6 +5490,7 @@
           <w:noProof/>
           <w:sz w:val="26"/>
           <w:szCs w:val="26"/>
+          <w:lang w:eastAsia="en-US"/>
         </w:rPr>
         <w:lastRenderedPageBreak/>
         <mc:AlternateContent>
@@ -5621,15 +5564,7 @@
                                 <w:sz w:val="26"/>
                                 <w:szCs w:val="26"/>
                               </w:rPr>
-                              <w:t>3.</w:t>
-                            </w:r>
-                            <w:r>
-                              <w:rPr>
-                                <w:rFonts w:ascii="Times New Roman" w:hAnsi="Times New Roman" w:cs="Times New Roman"/>
-                                <w:sz w:val="26"/>
-                                <w:szCs w:val="26"/>
-                              </w:rPr>
-                              <w:t>3</w:t>
+                              <w:t>3.3</w:t>
                             </w:r>
                             <w:r>
                               <w:rPr>
@@ -5735,15 +5670,7 @@
                           <w:sz w:val="26"/>
                           <w:szCs w:val="26"/>
                         </w:rPr>
-                        <w:t>3.</w:t>
-                      </w:r>
-                      <w:r>
-                        <w:rPr>
-                          <w:rFonts w:ascii="Times New Roman" w:hAnsi="Times New Roman" w:cs="Times New Roman"/>
-                          <w:sz w:val="26"/>
-                          <w:szCs w:val="26"/>
-                        </w:rPr>
-                        <w:t>3</w:t>
+                        <w:t>3.3</w:t>
                       </w:r>
                       <w:r>
                         <w:rPr>
@@ -5804,7 +5731,7 @@
           <w:noProof/>
           <w:sz w:val="26"/>
           <w:szCs w:val="26"/>
-          <w:lang w:val="vi-VN" w:eastAsia="vi-VN"/>
+          <w:lang w:eastAsia="en-US"/>
         </w:rPr>
         <w:drawing>
           <wp:inline distT="0" distB="0" distL="0" distR="0" wp14:anchorId="6E873C8F" wp14:editId="552B3E59">
@@ -5886,6 +5813,7 @@
           <w:noProof/>
           <w:sz w:val="26"/>
           <w:szCs w:val="26"/>
+          <w:lang w:eastAsia="en-US"/>
         </w:rPr>
         <mc:AlternateContent>
           <mc:Choice Requires="wps">
@@ -5958,15 +5886,7 @@
                                 <w:sz w:val="26"/>
                                 <w:szCs w:val="26"/>
                               </w:rPr>
-                              <w:t>3.</w:t>
-                            </w:r>
-                            <w:r>
-                              <w:rPr>
-                                <w:rFonts w:ascii="Times New Roman" w:hAnsi="Times New Roman" w:cs="Times New Roman"/>
-                                <w:sz w:val="26"/>
-                                <w:szCs w:val="26"/>
-                              </w:rPr>
-                              <w:t>4</w:t>
+                              <w:t>3.4</w:t>
                             </w:r>
                             <w:r>
                               <w:rPr>
@@ -6072,15 +5992,7 @@
                           <w:sz w:val="26"/>
                           <w:szCs w:val="26"/>
                         </w:rPr>
-                        <w:t>3.</w:t>
-                      </w:r>
-                      <w:r>
-                        <w:rPr>
-                          <w:rFonts w:ascii="Times New Roman" w:hAnsi="Times New Roman" w:cs="Times New Roman"/>
-                          <w:sz w:val="26"/>
-                          <w:szCs w:val="26"/>
-                        </w:rPr>
-                        <w:t>4</w:t>
+                        <w:t>3.4</w:t>
                       </w:r>
                       <w:r>
                         <w:rPr>
@@ -6141,6 +6053,7 @@
           <w:noProof/>
           <w:sz w:val="26"/>
           <w:szCs w:val="26"/>
+          <w:lang w:eastAsia="en-US"/>
         </w:rPr>
         <w:drawing>
           <wp:inline distT="0" distB="0" distL="0" distR="0" wp14:anchorId="7703B4AB" wp14:editId="64370A3E">
@@ -7212,6 +7125,7 @@
           <w:noProof/>
           <w:sz w:val="26"/>
           <w:szCs w:val="26"/>
+          <w:lang w:eastAsia="en-US"/>
         </w:rPr>
         <mc:AlternateContent>
           <mc:Choice Requires="wps">
@@ -7284,15 +7198,7 @@
                                 <w:sz w:val="26"/>
                                 <w:szCs w:val="26"/>
                               </w:rPr>
-                              <w:t>3.</w:t>
-                            </w:r>
-                            <w:r>
-                              <w:rPr>
-                                <w:rFonts w:ascii="Times New Roman" w:hAnsi="Times New Roman" w:cs="Times New Roman"/>
-                                <w:sz w:val="26"/>
-                                <w:szCs w:val="26"/>
-                              </w:rPr>
-                              <w:t>2</w:t>
+                              <w:t>3.2</w:t>
                             </w:r>
                             <w:r>
                               <w:rPr>
@@ -7380,15 +7286,7 @@
                           <w:sz w:val="26"/>
                           <w:szCs w:val="26"/>
                         </w:rPr>
-                        <w:t>3.</w:t>
-                      </w:r>
-                      <w:r>
-                        <w:rPr>
-                          <w:rFonts w:ascii="Times New Roman" w:hAnsi="Times New Roman" w:cs="Times New Roman"/>
-                          <w:sz w:val="26"/>
-                          <w:szCs w:val="26"/>
-                        </w:rPr>
-                        <w:t>2</w:t>
+                        <w:t>3.2</w:t>
                       </w:r>
                       <w:r>
                         <w:rPr>
@@ -7539,7 +7437,7 @@
           <w:noProof/>
           <w:sz w:val="26"/>
           <w:szCs w:val="26"/>
-          <w:lang w:val="vi-VN" w:eastAsia="vi-VN"/>
+          <w:lang w:eastAsia="en-US"/>
         </w:rPr>
         <w:drawing>
           <wp:inline distT="0" distB="0" distL="0" distR="0" wp14:anchorId="2E90CBC2" wp14:editId="03E5A626">
@@ -7593,6 +7491,7 @@
           <w:noProof/>
           <w:sz w:val="26"/>
           <w:szCs w:val="26"/>
+          <w:lang w:eastAsia="en-US"/>
         </w:rPr>
         <mc:AlternateContent>
           <mc:Choice Requires="wps">
@@ -7665,15 +7564,7 @@
                                 <w:sz w:val="26"/>
                                 <w:szCs w:val="26"/>
                               </w:rPr>
-                              <w:t>3.</w:t>
-                            </w:r>
-                            <w:r>
-                              <w:rPr>
-                                <w:rFonts w:ascii="Times New Roman" w:hAnsi="Times New Roman" w:cs="Times New Roman"/>
-                                <w:sz w:val="26"/>
-                                <w:szCs w:val="26"/>
-                              </w:rPr>
-                              <w:t>5</w:t>
+                              <w:t>3.5</w:t>
                             </w:r>
                             <w:r>
                               <w:rPr>
@@ -7770,15 +7661,7 @@
                           <w:sz w:val="26"/>
                           <w:szCs w:val="26"/>
                         </w:rPr>
-                        <w:t>3.</w:t>
-                      </w:r>
-                      <w:r>
-                        <w:rPr>
-                          <w:rFonts w:ascii="Times New Roman" w:hAnsi="Times New Roman" w:cs="Times New Roman"/>
-                          <w:sz w:val="26"/>
-                          <w:szCs w:val="26"/>
-                        </w:rPr>
-                        <w:t>5</w:t>
+                        <w:t>3.5</w:t>
                       </w:r>
                       <w:r>
                         <w:rPr>
@@ -7866,6 +7749,7 @@
           <w:noProof/>
           <w:sz w:val="26"/>
           <w:szCs w:val="26"/>
+          <w:lang w:eastAsia="en-US"/>
         </w:rPr>
         <w:drawing>
           <wp:inline distT="0" distB="0" distL="0" distR="0" wp14:anchorId="1C23BD06" wp14:editId="069DB7C4">
@@ -7919,6 +7803,7 @@
           <w:noProof/>
           <w:sz w:val="26"/>
           <w:szCs w:val="26"/>
+          <w:lang w:eastAsia="en-US"/>
         </w:rPr>
         <mc:AlternateContent>
           <mc:Choice Requires="wps">
@@ -7991,15 +7876,7 @@
                                 <w:sz w:val="26"/>
                                 <w:szCs w:val="26"/>
                               </w:rPr>
-                              <w:t>3.</w:t>
-                            </w:r>
-                            <w:r>
-                              <w:rPr>
-                                <w:rFonts w:ascii="Times New Roman" w:hAnsi="Times New Roman" w:cs="Times New Roman"/>
-                                <w:sz w:val="26"/>
-                                <w:szCs w:val="26"/>
-                              </w:rPr>
-                              <w:t>6</w:t>
+                              <w:t>3.6</w:t>
                             </w:r>
                             <w:r>
                               <w:rPr>
@@ -8095,15 +7972,7 @@
                           <w:sz w:val="26"/>
                           <w:szCs w:val="26"/>
                         </w:rPr>
-                        <w:t>3.</w:t>
-                      </w:r>
-                      <w:r>
-                        <w:rPr>
-                          <w:rFonts w:ascii="Times New Roman" w:hAnsi="Times New Roman" w:cs="Times New Roman"/>
-                          <w:sz w:val="26"/>
-                          <w:szCs w:val="26"/>
-                        </w:rPr>
-                        <w:t>6</w:t>
+                        <w:t>3.6</w:t>
                       </w:r>
                       <w:r>
                         <w:rPr>
@@ -8194,6 +8063,7 @@
           <w:noProof/>
           <w:sz w:val="26"/>
           <w:szCs w:val="26"/>
+          <w:lang w:eastAsia="en-US"/>
         </w:rPr>
         <w:drawing>
           <wp:inline distT="0" distB="0" distL="0" distR="0" wp14:anchorId="73B23E30" wp14:editId="0C3D5A76">
@@ -8247,6 +8117,7 @@
           <w:noProof/>
           <w:sz w:val="26"/>
           <w:szCs w:val="26"/>
+          <w:lang w:eastAsia="en-US"/>
         </w:rPr>
         <mc:AlternateContent>
           <mc:Choice Requires="wps">
@@ -8319,15 +8190,7 @@
                                 <w:sz w:val="26"/>
                                 <w:szCs w:val="26"/>
                               </w:rPr>
-                              <w:t>3.</w:t>
-                            </w:r>
-                            <w:r>
-                              <w:rPr>
-                                <w:rFonts w:ascii="Times New Roman" w:hAnsi="Times New Roman" w:cs="Times New Roman"/>
-                                <w:sz w:val="26"/>
-                                <w:szCs w:val="26"/>
-                              </w:rPr>
-                              <w:t>7</w:t>
+                              <w:t>3.7</w:t>
                             </w:r>
                             <w:r>
                               <w:rPr>
@@ -8424,15 +8287,7 @@
                           <w:sz w:val="26"/>
                           <w:szCs w:val="26"/>
                         </w:rPr>
-                        <w:t>3.</w:t>
-                      </w:r>
-                      <w:r>
-                        <w:rPr>
-                          <w:rFonts w:ascii="Times New Roman" w:hAnsi="Times New Roman" w:cs="Times New Roman"/>
-                          <w:sz w:val="26"/>
-                          <w:szCs w:val="26"/>
-                        </w:rPr>
-                        <w:t>7</w:t>
+                        <w:t>3.7</w:t>
                       </w:r>
                       <w:r>
                         <w:rPr>
@@ -8953,6 +8808,7 @@
           <w:noProof/>
           <w:sz w:val="26"/>
           <w:szCs w:val="26"/>
+          <w:lang w:eastAsia="en-US"/>
         </w:rPr>
         <mc:AlternateContent>
           <mc:Choice Requires="wps">
@@ -9025,15 +8881,7 @@
                                 <w:sz w:val="26"/>
                                 <w:szCs w:val="26"/>
                               </w:rPr>
-                              <w:t>3.</w:t>
-                            </w:r>
-                            <w:r>
-                              <w:rPr>
-                                <w:rFonts w:ascii="Times New Roman" w:hAnsi="Times New Roman" w:cs="Times New Roman"/>
-                                <w:sz w:val="26"/>
-                                <w:szCs w:val="26"/>
-                              </w:rPr>
-                              <w:t>8</w:t>
+                              <w:t>3.8</w:t>
                             </w:r>
                             <w:r>
                               <w:rPr>
@@ -9130,15 +8978,7 @@
                           <w:sz w:val="26"/>
                           <w:szCs w:val="26"/>
                         </w:rPr>
-                        <w:t>3.</w:t>
-                      </w:r>
-                      <w:r>
-                        <w:rPr>
-                          <w:rFonts w:ascii="Times New Roman" w:hAnsi="Times New Roman" w:cs="Times New Roman"/>
-                          <w:sz w:val="26"/>
-                          <w:szCs w:val="26"/>
-                        </w:rPr>
-                        <w:t>8</w:t>
+                        <w:t>3.8</w:t>
                       </w:r>
                       <w:r>
                         <w:rPr>
@@ -9231,7 +9071,7 @@
           <w:noProof/>
           <w:sz w:val="26"/>
           <w:szCs w:val="26"/>
-          <w:lang w:val="vi-VN"/>
+          <w:lang w:eastAsia="en-US"/>
         </w:rPr>
         <w:drawing>
           <wp:inline distT="0" distB="0" distL="0" distR="0" wp14:anchorId="2149029A" wp14:editId="08F5883E">
@@ -9285,6 +9125,7 @@
           <w:noProof/>
           <w:sz w:val="26"/>
           <w:szCs w:val="26"/>
+          <w:lang w:eastAsia="en-US"/>
         </w:rPr>
         <mc:AlternateContent>
           <mc:Choice Requires="wps">
@@ -9357,15 +9198,7 @@
                                 <w:sz w:val="26"/>
                                 <w:szCs w:val="26"/>
                               </w:rPr>
-                              <w:t>3.</w:t>
-                            </w:r>
-                            <w:r>
-                              <w:rPr>
-                                <w:rFonts w:ascii="Times New Roman" w:hAnsi="Times New Roman" w:cs="Times New Roman"/>
-                                <w:sz w:val="26"/>
-                                <w:szCs w:val="26"/>
-                              </w:rPr>
-                              <w:t>9</w:t>
+                              <w:t>3.9</w:t>
                             </w:r>
                             <w:r>
                               <w:rPr>
@@ -9462,15 +9295,7 @@
                           <w:sz w:val="26"/>
                           <w:szCs w:val="26"/>
                         </w:rPr>
-                        <w:t>3.</w:t>
-                      </w:r>
-                      <w:r>
-                        <w:rPr>
-                          <w:rFonts w:ascii="Times New Roman" w:hAnsi="Times New Roman" w:cs="Times New Roman"/>
-                          <w:sz w:val="26"/>
-                          <w:szCs w:val="26"/>
-                        </w:rPr>
-                        <w:t>9</w:t>
+                        <w:t>3.9</w:t>
                       </w:r>
                       <w:r>
                         <w:rPr>
@@ -9559,7 +9384,7 @@
           <w:noProof/>
           <w:sz w:val="26"/>
           <w:szCs w:val="26"/>
-          <w:lang w:val="vi-VN"/>
+          <w:lang w:eastAsia="en-US"/>
         </w:rPr>
         <w:drawing>
           <wp:inline distT="0" distB="0" distL="0" distR="0" wp14:anchorId="4E787223" wp14:editId="7DBF8AB8">
@@ -9613,6 +9438,7 @@
           <w:noProof/>
           <w:sz w:val="26"/>
           <w:szCs w:val="26"/>
+          <w:lang w:eastAsia="en-US"/>
         </w:rPr>
         <mc:AlternateContent>
           <mc:Choice Requires="wps">
@@ -9685,15 +9511,7 @@
                                 <w:sz w:val="26"/>
                                 <w:szCs w:val="26"/>
                               </w:rPr>
-                              <w:t>3.</w:t>
-                            </w:r>
-                            <w:r>
-                              <w:rPr>
-                                <w:rFonts w:ascii="Times New Roman" w:hAnsi="Times New Roman" w:cs="Times New Roman"/>
-                                <w:sz w:val="26"/>
-                                <w:szCs w:val="26"/>
-                              </w:rPr>
-                              <w:t>10</w:t>
+                              <w:t>3.10</w:t>
                             </w:r>
                             <w:r>
                               <w:rPr>
@@ -9790,15 +9608,7 @@
                           <w:sz w:val="26"/>
                           <w:szCs w:val="26"/>
                         </w:rPr>
-                        <w:t>3.</w:t>
-                      </w:r>
-                      <w:r>
-                        <w:rPr>
-                          <w:rFonts w:ascii="Times New Roman" w:hAnsi="Times New Roman" w:cs="Times New Roman"/>
-                          <w:sz w:val="26"/>
-                          <w:szCs w:val="26"/>
-                        </w:rPr>
-                        <w:t>10</w:t>
+                        <w:t>3.10</w:t>
                       </w:r>
                       <w:r>
                         <w:rPr>
@@ -9885,12 +9695,12 @@
         <w:ind w:left="2727" w:firstLine="153"/>
         <w:jc w:val="left"/>
       </w:pPr>
-      <w:bookmarkStart w:id="3" w:name="_Toc174311654"/>
+      <w:bookmarkStart w:id="4" w:name="_Toc174311654"/>
       <w:r>
         <w:lastRenderedPageBreak/>
         <w:t>ASSIGNMENT 4: DIAGNOSTIC</w:t>
       </w:r>
-      <w:bookmarkEnd w:id="3"/>
+      <w:bookmarkEnd w:id="4"/>
     </w:p>
     <w:p>
       <w:pPr>
@@ -10095,6 +9905,7 @@
           <w:noProof/>
           <w:sz w:val="26"/>
           <w:szCs w:val="26"/>
+          <w:lang w:eastAsia="en-US"/>
         </w:rPr>
         <w:drawing>
           <wp:anchor distT="0" distB="0" distL="114300" distR="114300" simplePos="0" relativeHeight="251669504" behindDoc="0" locked="0" layoutInCell="1" allowOverlap="1" wp14:anchorId="36889A06" wp14:editId="4BA38B09">
@@ -10182,6 +9993,7 @@
           <w:noProof/>
           <w:sz w:val="26"/>
           <w:szCs w:val="26"/>
+          <w:lang w:eastAsia="en-US"/>
         </w:rPr>
         <mc:AlternateContent>
           <mc:Choice Requires="wps">
@@ -10232,7 +10044,7 @@
                                 <w:shd w:val="clear" w:color="auto" w:fill="FFFFFF"/>
                               </w:rPr>
                             </w:pPr>
-                            <w:bookmarkStart w:id="4" w:name="_Toc166131967"/>
+                            <w:bookmarkStart w:id="5" w:name="_Toc166131967"/>
                             <w:r>
                               <w:rPr>
                                 <w:rFonts w:ascii="Times New Roman" w:hAnsi="Times New Roman" w:cs="Times New Roman"/>
@@ -10241,7 +10053,7 @@
                               </w:rPr>
                               <w:t xml:space="preserve">Figure 4.1 </w:t>
                             </w:r>
-                            <w:bookmarkEnd w:id="4"/>
+                            <w:bookmarkEnd w:id="5"/>
                             <w:r>
                               <w:rPr>
                                 <w:rFonts w:ascii="Times New Roman" w:hAnsi="Times New Roman" w:cs="Times New Roman"/>
@@ -10289,7 +10101,7 @@
                           <w:shd w:val="clear" w:color="auto" w:fill="FFFFFF"/>
                         </w:rPr>
                       </w:pPr>
-                      <w:bookmarkStart w:id="5" w:name="_Toc166131967"/>
+                      <w:bookmarkStart w:id="6" w:name="_Toc166131967"/>
                       <w:r>
                         <w:rPr>
                           <w:rFonts w:ascii="Times New Roman" w:hAnsi="Times New Roman" w:cs="Times New Roman"/>
@@ -10298,7 +10110,7 @@
                         </w:rPr>
                         <w:t xml:space="preserve">Figure 4.1 </w:t>
                       </w:r>
-                      <w:bookmarkEnd w:id="5"/>
+                      <w:bookmarkEnd w:id="6"/>
                       <w:r>
                         <w:rPr>
                           <w:rFonts w:ascii="Times New Roman" w:hAnsi="Times New Roman" w:cs="Times New Roman"/>
@@ -10418,7 +10230,7 @@
                 <w:szCs w:val="26"/>
               </w:rPr>
             </w:pPr>
-            <w:bookmarkStart w:id="6" w:name="_Hlk191041475"/>
+            <w:bookmarkStart w:id="7" w:name="_Hlk191041475"/>
             <w:r>
               <w:rPr>
                 <w:rFonts w:ascii="Times New Roman" w:hAnsi="Times New Roman" w:cs="Times New Roman"/>
@@ -10784,7 +10596,7 @@
         </w:tc>
       </w:tr>
     </w:tbl>
-    <w:bookmarkEnd w:id="6"/>
+    <w:bookmarkEnd w:id="7"/>
     <w:p>
       <w:pPr>
         <w:spacing w:before="60" w:after="0" w:line="264" w:lineRule="auto"/>
@@ -10804,6 +10616,7 @@
           <w:noProof/>
           <w:sz w:val="26"/>
           <w:szCs w:val="26"/>
+          <w:lang w:eastAsia="en-US"/>
         </w:rPr>
         <mc:AlternateContent>
           <mc:Choice Requires="wps">
@@ -11590,6 +11403,7 @@
           <w:noProof/>
           <w:sz w:val="26"/>
           <w:szCs w:val="26"/>
+          <w:lang w:eastAsia="en-US"/>
         </w:rPr>
         <mc:AlternateContent>
           <mc:Choice Requires="wps">
@@ -11900,6 +11714,7 @@
           <w:noProof/>
           <w:sz w:val="26"/>
           <w:szCs w:val="26"/>
+          <w:lang w:eastAsia="en-US"/>
         </w:rPr>
         <mc:AlternateContent>
           <mc:Choice Requires="wps">
@@ -12039,6 +11854,7 @@
           <w:noProof/>
           <w:sz w:val="26"/>
           <w:szCs w:val="26"/>
+          <w:lang w:eastAsia="en-US"/>
         </w:rPr>
         <w:drawing>
           <wp:anchor distT="0" distB="0" distL="114300" distR="114300" simplePos="0" relativeHeight="251663360" behindDoc="0" locked="0" layoutInCell="1" allowOverlap="1" wp14:anchorId="542887BC" wp14:editId="31EC27C4">
@@ -12199,6 +12015,7 @@
           <w:noProof/>
           <w:sz w:val="26"/>
           <w:szCs w:val="26"/>
+          <w:lang w:eastAsia="en-US"/>
         </w:rPr>
         <mc:AlternateContent>
           <mc:Choice Requires="wps">
@@ -12338,6 +12155,7 @@
           <w:noProof/>
           <w:sz w:val="26"/>
           <w:szCs w:val="26"/>
+          <w:lang w:eastAsia="en-US"/>
         </w:rPr>
         <w:drawing>
           <wp:inline distT="0" distB="0" distL="0" distR="0" wp14:anchorId="4BBE5654" wp14:editId="6002C355">
@@ -13176,6 +12994,7 @@
           <w:noProof/>
           <w:sz w:val="26"/>
           <w:szCs w:val="26"/>
+          <w:lang w:eastAsia="en-US"/>
         </w:rPr>
         <mc:AlternateContent>
           <mc:Choice Requires="wps">
@@ -13565,6 +13384,7 @@
           <w:sz w:val="26"/>
           <w:szCs w:val="26"/>
         </w:rPr>
+        <w:lastRenderedPageBreak/>
         <w:t>When a fault transitions from FAILED → PASSED, DEM does not immediately erase the DTC. Instead, it uses an Aging Counter. If the fault does not reappear for a certain number of driving cycles, DEM will erase the DTC from memory.</w:t>
       </w:r>
     </w:p>
@@ -13596,6 +13416,7 @@
           <w:noProof/>
           <w:sz w:val="26"/>
           <w:szCs w:val="26"/>
+          <w:lang w:eastAsia="en-US"/>
         </w:rPr>
         <mc:AlternateContent>
           <mc:Choice Requires="wps">
@@ -13757,6 +13578,7 @@
           <w:noProof/>
           <w:sz w:val="26"/>
           <w:szCs w:val="26"/>
+          <w:lang w:eastAsia="en-US"/>
         </w:rPr>
         <w:drawing>
           <wp:inline distT="0" distB="0" distL="0" distR="0" wp14:anchorId="0495610F" wp14:editId="71B92A61">
@@ -14822,7 +14644,9 @@
           <w:noProof/>
           <w:sz w:val="26"/>
           <w:szCs w:val="26"/>
-        </w:rPr>
+          <w:lang w:eastAsia="en-US"/>
+        </w:rPr>
+        <w:lastRenderedPageBreak/>
         <mc:AlternateContent>
           <mc:Choice Requires="wps">
             <w:drawing>
@@ -14967,7 +14791,6 @@
           <w:sz w:val="26"/>
           <w:szCs w:val="26"/>
         </w:rPr>
-        <w:lastRenderedPageBreak/>
         <w:t>Step 2:</w:t>
       </w:r>
       <w:r>
@@ -15513,12 +15336,11 @@
         <w:ind w:left="2160" w:firstLine="720"/>
         <w:jc w:val="left"/>
       </w:pPr>
-      <w:bookmarkStart w:id="7" w:name="_Toc174311660"/>
-      <w:r>
-        <w:lastRenderedPageBreak/>
+      <w:bookmarkStart w:id="8" w:name="_Toc174311660"/>
+      <w:r>
         <w:t>ASSIGNMENT 5: NvM, Wdg</w:t>
       </w:r>
-      <w:bookmarkEnd w:id="7"/>
+      <w:bookmarkEnd w:id="8"/>
     </w:p>
     <w:p>
       <w:pPr>
@@ -16024,79 +15846,22 @@
       <w:tblPr>
         <w:tblStyle w:val="TableGrid"/>
         <w:tblpPr w:leftFromText="180" w:rightFromText="180" w:vertAnchor="text" w:horzAnchor="margin" w:tblpXSpec="center" w:tblpY="397"/>
-        <w:tblW w:w="10950" w:type="dxa"/>
+        <w:tblW w:w="8987" w:type="dxa"/>
         <w:tblLayout w:type="fixed"/>
         <w:tblLook w:val="04A0" w:firstRow="1" w:lastRow="0" w:firstColumn="1" w:lastColumn="0" w:noHBand="0" w:noVBand="1"/>
       </w:tblPr>
       <w:tblGrid>
-        <w:gridCol w:w="2049"/>
-        <w:gridCol w:w="3198"/>
-        <w:gridCol w:w="2081"/>
-        <w:gridCol w:w="2030"/>
-        <w:gridCol w:w="1592"/>
+        <w:gridCol w:w="3279"/>
+        <w:gridCol w:w="3199"/>
+        <w:gridCol w:w="2509"/>
       </w:tblGrid>
       <w:tr>
         <w:trPr>
-          <w:trHeight w:val="1116"/>
+          <w:trHeight w:val="731"/>
         </w:trPr>
         <w:tc>
           <w:tcPr>
-            <w:tcW w:w="2049" w:type="dxa"/>
-          </w:tcPr>
-          <w:p>
-            <w:pPr>
-              <w:jc w:val="center"/>
-              <w:rPr>
-                <w:rFonts w:ascii="Times New Roman" w:hAnsi="Times New Roman" w:cs="Times New Roman"/>
-                <w:b/>
-                <w:bCs/>
-                <w:sz w:val="26"/>
-                <w:szCs w:val="26"/>
-              </w:rPr>
-            </w:pPr>
-            <w:r>
-              <w:rPr>
-                <w:rFonts w:ascii="Times New Roman" w:hAnsi="Times New Roman" w:cs="Times New Roman"/>
-                <w:b/>
-                <w:bCs/>
-                <w:sz w:val="26"/>
-                <w:szCs w:val="26"/>
-              </w:rPr>
-              <w:lastRenderedPageBreak/>
-              <w:t>SWC</w:t>
-            </w:r>
-          </w:p>
-        </w:tc>
-        <w:tc>
-          <w:tcPr>
-            <w:tcW w:w="3198" w:type="dxa"/>
-          </w:tcPr>
-          <w:p>
-            <w:pPr>
-              <w:jc w:val="center"/>
-              <w:rPr>
-                <w:rFonts w:ascii="Times New Roman" w:hAnsi="Times New Roman" w:cs="Times New Roman"/>
-                <w:b/>
-                <w:bCs/>
-                <w:sz w:val="26"/>
-                <w:szCs w:val="26"/>
-              </w:rPr>
-            </w:pPr>
-            <w:r>
-              <w:rPr>
-                <w:rFonts w:ascii="Times New Roman" w:hAnsi="Times New Roman" w:cs="Times New Roman"/>
-                <w:b/>
-                <w:bCs/>
-                <w:sz w:val="26"/>
-                <w:szCs w:val="26"/>
-              </w:rPr>
-              <w:t>Runnable</w:t>
-            </w:r>
-          </w:p>
-        </w:tc>
-        <w:tc>
-          <w:tcPr>
-            <w:tcW w:w="2081" w:type="dxa"/>
+            <w:tcW w:w="3279" w:type="dxa"/>
           </w:tcPr>
           <w:p>
             <w:pPr>
@@ -16123,7 +15888,7 @@
         </w:tc>
         <w:tc>
           <w:tcPr>
-            <w:tcW w:w="2030" w:type="dxa"/>
+            <w:tcW w:w="3199" w:type="dxa"/>
           </w:tcPr>
           <w:p>
             <w:pPr>
@@ -16150,7 +15915,7 @@
         </w:tc>
         <w:tc>
           <w:tcPr>
-            <w:tcW w:w="1592" w:type="dxa"/>
+            <w:tcW w:w="2509" w:type="dxa"/>
           </w:tcPr>
           <w:p>
             <w:pPr>
@@ -16178,11 +15943,11 @@
       </w:tr>
       <w:tr>
         <w:trPr>
-          <w:trHeight w:val="2964"/>
+          <w:trHeight w:val="1943"/>
         </w:trPr>
         <w:tc>
           <w:tcPr>
-            <w:tcW w:w="2049" w:type="dxa"/>
+            <w:tcW w:w="3279" w:type="dxa"/>
           </w:tcPr>
           <w:p>
             <w:pPr>
@@ -16199,13 +15964,13 @@
                 <w:sz w:val="26"/>
                 <w:szCs w:val="26"/>
               </w:rPr>
-              <w:t>Temperature Sensor SWC</w:t>
+              <w:t>Alive Supervision</w:t>
             </w:r>
           </w:p>
         </w:tc>
         <w:tc>
           <w:tcPr>
-            <w:tcW w:w="3198" w:type="dxa"/>
+            <w:tcW w:w="3199" w:type="dxa"/>
           </w:tcPr>
           <w:p>
             <w:pPr>
@@ -16221,52 +15986,17 @@
                 <w:rFonts w:ascii="Times New Roman" w:hAnsi="Times New Roman" w:cs="Times New Roman"/>
                 <w:sz w:val="26"/>
                 <w:szCs w:val="26"/>
-                <w:lang w:val="vi-VN"/>
-              </w:rPr>
-              <w:t>ReadTemperature_Runable</w:t>
-            </w:r>
-          </w:p>
-          <w:p>
-            <w:pPr>
-              <w:jc w:val="both"/>
-              <w:rPr>
-                <w:rFonts w:ascii="Times New Roman" w:hAnsi="Times New Roman" w:cs="Times New Roman"/>
-                <w:sz w:val="26"/>
-                <w:szCs w:val="26"/>
-              </w:rPr>
-            </w:pPr>
-          </w:p>
-        </w:tc>
-        <w:tc>
-          <w:tcPr>
-            <w:tcW w:w="2081" w:type="dxa"/>
-          </w:tcPr>
-          <w:p>
-            <w:pPr>
-              <w:jc w:val="both"/>
-              <w:rPr>
-                <w:rFonts w:ascii="Times New Roman" w:hAnsi="Times New Roman" w:cs="Times New Roman"/>
-                <w:sz w:val="26"/>
-                <w:szCs w:val="26"/>
-              </w:rPr>
-            </w:pPr>
-            <w:r>
-              <w:rPr>
-                <w:rFonts w:ascii="Times New Roman" w:hAnsi="Times New Roman" w:cs="Times New Roman"/>
-                <w:sz w:val="26"/>
-                <w:szCs w:val="26"/>
-              </w:rPr>
-              <w:t>Deadline Supervision</w:t>
+              </w:rPr>
+              <w:t>SEID_SENSOR_ERROR</w:t>
             </w:r>
           </w:p>
         </w:tc>
         <w:tc>
           <w:tcPr>
-            <w:tcW w:w="2030" w:type="dxa"/>
+            <w:tcW w:w="2509" w:type="dxa"/>
           </w:tcPr>
           <w:p>
             <w:pPr>
-              <w:jc w:val="both"/>
               <w:rPr>
                 <w:rFonts w:ascii="Times New Roman" w:hAnsi="Times New Roman" w:cs="Times New Roman"/>
                 <w:sz w:val="26"/>
@@ -16279,174 +16009,7 @@
                 <w:sz w:val="26"/>
                 <w:szCs w:val="26"/>
               </w:rPr>
-              <w:t>WDGM_SE_UpdateTempData</w:t>
-            </w:r>
-          </w:p>
-        </w:tc>
-        <w:tc>
-          <w:tcPr>
-            <w:tcW w:w="1592" w:type="dxa"/>
-          </w:tcPr>
-          <w:p>
-            <w:pPr>
-              <w:rPr>
-                <w:rFonts w:ascii="Times New Roman" w:hAnsi="Times New Roman" w:cs="Times New Roman"/>
-                <w:sz w:val="26"/>
-                <w:szCs w:val="26"/>
-              </w:rPr>
-            </w:pPr>
-            <w:r>
-              <w:rPr>
-                <w:rFonts w:ascii="Times New Roman" w:hAnsi="Times New Roman" w:cs="Times New Roman"/>
-                <w:sz w:val="26"/>
-                <w:szCs w:val="26"/>
-              </w:rPr>
-              <w:t>Check whether temperature data is transmitted within about 10ms</w:t>
-            </w:r>
-          </w:p>
-        </w:tc>
-      </w:tr>
-      <w:tr>
-        <w:trPr>
-          <w:trHeight w:val="2592"/>
-        </w:trPr>
-        <w:tc>
-          <w:tcPr>
-            <w:tcW w:w="2049" w:type="dxa"/>
-          </w:tcPr>
-          <w:p>
-            <w:pPr>
-              <w:rPr>
-                <w:rFonts w:ascii="Times New Roman" w:hAnsi="Times New Roman" w:cs="Times New Roman"/>
-                <w:sz w:val="26"/>
-                <w:szCs w:val="26"/>
-              </w:rPr>
-            </w:pPr>
-            <w:r>
-              <w:rPr>
-                <w:rFonts w:ascii="Times New Roman" w:hAnsi="Times New Roman" w:cs="Times New Roman"/>
-                <w:sz w:val="26"/>
-                <w:szCs w:val="26"/>
-              </w:rPr>
-              <w:t>Engine Speed SWC</w:t>
-            </w:r>
-          </w:p>
-        </w:tc>
-        <w:tc>
-          <w:tcPr>
-            <w:tcW w:w="3198" w:type="dxa"/>
-          </w:tcPr>
-          <w:p>
-            <w:pPr>
-              <w:jc w:val="both"/>
-              <w:rPr>
-                <w:rFonts w:ascii="Times New Roman" w:hAnsi="Times New Roman" w:cs="Times New Roman"/>
-                <w:sz w:val="26"/>
-                <w:szCs w:val="26"/>
-              </w:rPr>
-            </w:pPr>
-            <w:r>
-              <w:rPr>
-                <w:rFonts w:ascii="Times New Roman" w:hAnsi="Times New Roman" w:cs="Times New Roman"/>
-                <w:sz w:val="26"/>
-                <w:szCs w:val="26"/>
-                <w:lang w:val="vi-VN"/>
-              </w:rPr>
-              <w:t>ReadSpeed_Runable</w:t>
-            </w:r>
-          </w:p>
-          <w:p>
-            <w:pPr>
-              <w:jc w:val="both"/>
-              <w:rPr>
-                <w:rFonts w:ascii="Times New Roman" w:hAnsi="Times New Roman" w:cs="Times New Roman"/>
-                <w:sz w:val="26"/>
-                <w:szCs w:val="26"/>
-              </w:rPr>
-            </w:pPr>
-          </w:p>
-        </w:tc>
-        <w:tc>
-          <w:tcPr>
-            <w:tcW w:w="2081" w:type="dxa"/>
-          </w:tcPr>
-          <w:p>
-            <w:pPr>
-              <w:jc w:val="both"/>
-              <w:rPr>
-                <w:rFonts w:ascii="Times New Roman" w:hAnsi="Times New Roman" w:cs="Times New Roman"/>
-                <w:sz w:val="26"/>
-                <w:szCs w:val="26"/>
-              </w:rPr>
-            </w:pPr>
-            <w:r>
-              <w:rPr>
-                <w:rFonts w:ascii="Times New Roman" w:hAnsi="Times New Roman" w:cs="Times New Roman"/>
-                <w:sz w:val="26"/>
-                <w:szCs w:val="26"/>
-              </w:rPr>
-              <w:t>Deadline Supervision</w:t>
-            </w:r>
-          </w:p>
-        </w:tc>
-        <w:tc>
-          <w:tcPr>
-            <w:tcW w:w="2030" w:type="dxa"/>
-          </w:tcPr>
-          <w:p>
-            <w:pPr>
-              <w:jc w:val="both"/>
-              <w:rPr>
-                <w:rFonts w:ascii="Times New Roman" w:hAnsi="Times New Roman" w:cs="Times New Roman"/>
-                <w:sz w:val="26"/>
-                <w:szCs w:val="26"/>
-              </w:rPr>
-            </w:pPr>
-            <w:r>
-              <w:rPr>
-                <w:rFonts w:ascii="Times New Roman" w:hAnsi="Times New Roman" w:cs="Times New Roman"/>
-                <w:sz w:val="26"/>
-                <w:szCs w:val="26"/>
-              </w:rPr>
-              <w:t>WDGM_SE_Update</w:t>
-            </w:r>
-            <w:r>
-              <w:rPr>
-                <w:rFonts w:ascii="Times New Roman" w:hAnsi="Times New Roman" w:cs="Times New Roman"/>
-                <w:sz w:val="26"/>
-                <w:szCs w:val="26"/>
-              </w:rPr>
-              <w:t>EngineSpeed</w:t>
-            </w:r>
-            <w:r>
-              <w:rPr>
-                <w:rFonts w:ascii="Times New Roman" w:hAnsi="Times New Roman" w:cs="Times New Roman"/>
-                <w:sz w:val="26"/>
-                <w:szCs w:val="26"/>
-              </w:rPr>
-              <w:t>Data</w:t>
-            </w:r>
-          </w:p>
-        </w:tc>
-        <w:tc>
-          <w:tcPr>
-            <w:tcW w:w="1592" w:type="dxa"/>
-          </w:tcPr>
-          <w:p>
-            <w:pPr>
-              <w:rPr>
-                <w:rFonts w:ascii="Times New Roman" w:hAnsi="Times New Roman" w:cs="Times New Roman"/>
-                <w:sz w:val="26"/>
-                <w:szCs w:val="26"/>
-              </w:rPr>
-            </w:pPr>
-            <w:r>
-              <w:rPr>
-                <w:rFonts w:ascii="Times New Roman" w:hAnsi="Times New Roman" w:cs="Times New Roman"/>
-                <w:sz w:val="26"/>
-                <w:szCs w:val="26"/>
-              </w:rPr>
-              <w:t>Check the data transmission speed within about 10ms</w:t>
+              <w:t>Supervisor in case of failing in reading sensor signal -&gt;Recover (stop control actuator, delay 1s for next reading signal)</w:t>
             </w:r>
           </w:p>
         </w:tc>
@@ -16490,173 +16053,6 @@
       <w:r>
         <w:rPr>
           <w:rFonts w:ascii="Times New Roman" w:hAnsi="Times New Roman" w:cs="Times New Roman"/>
-          <w:noProof/>
-          <w:sz w:val="26"/>
-          <w:szCs w:val="26"/>
-        </w:rPr>
-        <mc:AlternateContent>
-          <mc:Choice Requires="wps">
-            <w:drawing>
-              <wp:anchor distT="0" distB="0" distL="114300" distR="114300" simplePos="0" relativeHeight="251701248" behindDoc="0" locked="0" layoutInCell="1" allowOverlap="1" wp14:anchorId="11D7AA39" wp14:editId="19AA0714">
-                <wp:simplePos x="0" y="0"/>
-                <wp:positionH relativeFrom="margin">
-                  <wp:align>center</wp:align>
-                </wp:positionH>
-                <wp:positionV relativeFrom="paragraph">
-                  <wp:posOffset>199390</wp:posOffset>
-                </wp:positionV>
-                <wp:extent cx="1943100" cy="396240"/>
-                <wp:effectExtent l="0" t="0" r="0" b="6985"/>
-                <wp:wrapSquare wrapText="bothSides"/>
-                <wp:docPr id="41" name="Text Box 41"/>
-                <wp:cNvGraphicFramePr/>
-                <a:graphic xmlns:a="http://schemas.openxmlformats.org/drawingml/2006/main">
-                  <a:graphicData uri="http://schemas.microsoft.com/office/word/2010/wordprocessingShape">
-                    <wps:wsp>
-                      <wps:cNvSpPr txBox="1"/>
-                      <wps:spPr>
-                        <a:xfrm>
-                          <a:off x="0" y="0"/>
-                          <a:ext cx="1943100" cy="396240"/>
-                        </a:xfrm>
-                        <a:prstGeom prst="rect">
-                          <a:avLst/>
-                        </a:prstGeom>
-                        <a:solidFill>
-                          <a:prstClr val="white"/>
-                        </a:solidFill>
-                        <a:ln>
-                          <a:noFill/>
-                        </a:ln>
-                      </wps:spPr>
-                      <wps:txbx>
-                        <w:txbxContent>
-                          <w:p>
-                            <w:pPr>
-                              <w:pStyle w:val="Caption"/>
-                              <w:rPr>
-                                <w:rFonts w:ascii="Times New Roman" w:hAnsi="Times New Roman" w:cs="Times New Roman"/>
-                                <w:noProof/>
-                                <w:color w:val="0D0D0D"/>
-                                <w:sz w:val="26"/>
-                                <w:szCs w:val="26"/>
-                                <w:shd w:val="clear" w:color="auto" w:fill="FFFFFF"/>
-                              </w:rPr>
-                            </w:pPr>
-                            <w:r>
-                              <w:rPr>
-                                <w:rFonts w:ascii="Times New Roman" w:hAnsi="Times New Roman" w:cs="Times New Roman"/>
-                                <w:sz w:val="26"/>
-                                <w:szCs w:val="26"/>
-                              </w:rPr>
-                              <w:t xml:space="preserve">Table </w:t>
-                            </w:r>
-                            <w:r>
-                              <w:rPr>
-                                <w:rFonts w:ascii="Times New Roman" w:hAnsi="Times New Roman" w:cs="Times New Roman"/>
-                                <w:sz w:val="26"/>
-                                <w:szCs w:val="26"/>
-                              </w:rPr>
-                              <w:t>5.1</w:t>
-                            </w:r>
-                            <w:r>
-                              <w:rPr>
-                                <w:rFonts w:ascii="Times New Roman" w:hAnsi="Times New Roman" w:cs="Times New Roman"/>
-                                <w:sz w:val="26"/>
-                                <w:szCs w:val="26"/>
-                              </w:rPr>
-                              <w:t xml:space="preserve"> </w:t>
-                            </w:r>
-                            <w:r>
-                              <w:rPr>
-                                <w:rFonts w:ascii="Times New Roman" w:hAnsi="Times New Roman" w:cs="Times New Roman"/>
-                                <w:sz w:val="26"/>
-                                <w:szCs w:val="26"/>
-                              </w:rPr>
-                              <w:t>Supervise Entity</w:t>
-                            </w:r>
-                          </w:p>
-                        </w:txbxContent>
-                      </wps:txbx>
-                      <wps:bodyPr rot="0" spcFirstLastPara="0" vertOverflow="clip" horzOverflow="clip" vert="horz" wrap="square" lIns="0" tIns="0" rIns="0" bIns="0" numCol="1" spcCol="0" rtlCol="0" fromWordArt="0" anchor="t" anchorCtr="0" forceAA="0" compatLnSpc="1">
-                        <a:prstTxWarp prst="textNoShape">
-                          <a:avLst/>
-                        </a:prstTxWarp>
-                        <a:spAutoFit/>
-                      </wps:bodyPr>
-                    </wps:wsp>
-                  </a:graphicData>
-                </a:graphic>
-                <wp14:sizeRelH relativeFrom="page">
-                  <wp14:pctWidth>0</wp14:pctWidth>
-                </wp14:sizeRelH>
-                <wp14:sizeRelV relativeFrom="page">
-                  <wp14:pctHeight>0</wp14:pctHeight>
-                </wp14:sizeRelV>
-              </wp:anchor>
-            </w:drawing>
-          </mc:Choice>
-          <mc:Fallback>
-            <w:pict>
-              <v:shape w14:anchorId="11D7AA39" id="Text Box 41" o:spid="_x0000_s1046" type="#_x0000_t202" style="position:absolute;left:0;text-align:left;margin-left:0;margin-top:15.7pt;width:153pt;height:31.2pt;z-index:251701248;visibility:visible;mso-wrap-style:square;mso-width-percent:0;mso-height-percent:0;mso-wrap-distance-left:9pt;mso-wrap-distance-top:0;mso-wrap-distance-right:9pt;mso-wrap-distance-bottom:0;mso-position-horizontal:center;mso-position-horizontal-relative:margin;mso-position-vertical:absolute;mso-position-vertical-relative:text;mso-width-percent:0;mso-height-percent:0;mso-width-relative:page;mso-height-relative:page;v-text-anchor:top" o:gfxdata="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" stroked="f">
-                <v:textbox style="mso-fit-shape-to-text:t" inset="0,0,0,0">
-                  <w:txbxContent>
-                    <w:p>
-                      <w:pPr>
-                        <w:pStyle w:val="Caption"/>
-                        <w:rPr>
-                          <w:rFonts w:ascii="Times New Roman" w:hAnsi="Times New Roman" w:cs="Times New Roman"/>
-                          <w:noProof/>
-                          <w:color w:val="0D0D0D"/>
-                          <w:sz w:val="26"/>
-                          <w:szCs w:val="26"/>
-                          <w:shd w:val="clear" w:color="auto" w:fill="FFFFFF"/>
-                        </w:rPr>
-                      </w:pPr>
-                      <w:r>
-                        <w:rPr>
-                          <w:rFonts w:ascii="Times New Roman" w:hAnsi="Times New Roman" w:cs="Times New Roman"/>
-                          <w:sz w:val="26"/>
-                          <w:szCs w:val="26"/>
-                        </w:rPr>
-                        <w:t xml:space="preserve">Table </w:t>
-                      </w:r>
-                      <w:r>
-                        <w:rPr>
-                          <w:rFonts w:ascii="Times New Roman" w:hAnsi="Times New Roman" w:cs="Times New Roman"/>
-                          <w:sz w:val="26"/>
-                          <w:szCs w:val="26"/>
-                        </w:rPr>
-                        <w:t>5.1</w:t>
-                      </w:r>
-                      <w:r>
-                        <w:rPr>
-                          <w:rFonts w:ascii="Times New Roman" w:hAnsi="Times New Roman" w:cs="Times New Roman"/>
-                          <w:sz w:val="26"/>
-                          <w:szCs w:val="26"/>
-                        </w:rPr>
-                        <w:t xml:space="preserve"> </w:t>
-                      </w:r>
-                      <w:r>
-                        <w:rPr>
-                          <w:rFonts w:ascii="Times New Roman" w:hAnsi="Times New Roman" w:cs="Times New Roman"/>
-                          <w:sz w:val="26"/>
-                          <w:szCs w:val="26"/>
-                        </w:rPr>
-                        <w:t>Supervise Entity</w:t>
-                      </w:r>
-                    </w:p>
-                  </w:txbxContent>
-                </v:textbox>
-                <w10:wrap type="square" anchorx="margin"/>
-              </v:shape>
-            </w:pict>
-          </mc:Fallback>
-        </mc:AlternateContent>
-      </w:r>
-      <w:r>
-        <w:rPr>
-          <w:rFonts w:ascii="Times New Roman" w:hAnsi="Times New Roman" w:cs="Times New Roman"/>
           <w:b/>
           <w:bCs/>
           <w:sz w:val="26"/>
@@ -16664,34 +16060,6 @@
         </w:rPr>
         <w:tab/>
       </w:r>
-    </w:p>
-    <w:p>
-      <w:pPr>
-        <w:rPr>
-          <w:rFonts w:ascii="Times New Roman" w:hAnsi="Times New Roman" w:cs="Times New Roman"/>
-          <w:sz w:val="26"/>
-          <w:szCs w:val="26"/>
-          <w:lang w:eastAsia="en-US"/>
-        </w:rPr>
-      </w:pPr>
-      <w:r>
-        <w:rPr>
-          <w:rFonts w:ascii="Times New Roman" w:hAnsi="Times New Roman" w:cs="Times New Roman"/>
-          <w:sz w:val="26"/>
-          <w:szCs w:val="26"/>
-          <w:lang w:eastAsia="en-US"/>
-        </w:rPr>
-        <w:tab/>
-      </w:r>
-      <w:r>
-        <w:rPr>
-          <w:rFonts w:ascii="Times New Roman" w:hAnsi="Times New Roman" w:cs="Times New Roman"/>
-          <w:sz w:val="26"/>
-          <w:szCs w:val="26"/>
-          <w:lang w:eastAsia="en-US"/>
-        </w:rPr>
-        <w:tab/>
-      </w:r>
       <w:r>
         <w:rPr>
           <w:rFonts w:ascii="Times New Roman" w:hAnsi="Times New Roman" w:cs="Times New Roman"/>
@@ -16699,393 +16067,185 @@
           <w:bCs/>
           <w:sz w:val="26"/>
           <w:szCs w:val="26"/>
-          <w:lang w:eastAsia="en-US"/>
-        </w:rPr>
-        <w:t>5.2.3</w:t>
-      </w:r>
-      <w:r>
+        </w:rPr>
+        <w:t xml:space="preserve">5.3. Design NVM block </w:t>
+      </w:r>
+    </w:p>
+    <w:p>
+      <w:pPr>
+        <w:ind w:left="720"/>
+        <w:jc w:val="both"/>
         <w:rPr>
           <w:rFonts w:ascii="Times New Roman" w:hAnsi="Times New Roman" w:cs="Times New Roman"/>
           <w:b/>
           <w:bCs/>
           <w:sz w:val="26"/>
           <w:szCs w:val="26"/>
-          <w:lang w:eastAsia="en-US"/>
-        </w:rPr>
-        <w:t xml:space="preserve"> Detiail Description for each SE:</w:t>
-      </w:r>
-    </w:p>
-    <w:p>
-      <w:pPr>
-        <w:pStyle w:val="ListParagraph"/>
-        <w:numPr>
-          <w:ilvl w:val="0"/>
-          <w:numId w:val="23"/>
-        </w:numPr>
-        <w:spacing w:before="60" w:after="0" w:line="264" w:lineRule="auto"/>
-        <w:jc w:val="both"/>
+        </w:rPr>
+      </w:pPr>
+      <w:r>
         <w:rPr>
           <w:rFonts w:ascii="Times New Roman" w:hAnsi="Times New Roman" w:cs="Times New Roman"/>
           <w:b/>
           <w:bCs/>
           <w:sz w:val="26"/>
           <w:szCs w:val="26"/>
-          <w:lang w:eastAsia="en-US"/>
-        </w:rPr>
-      </w:pPr>
-      <w:r>
-        <w:rPr>
-          <w:rFonts w:ascii="Times New Roman" w:hAnsi="Times New Roman" w:cs="Times New Roman"/>
-          <w:sz w:val="26"/>
-          <w:szCs w:val="26"/>
-          <w:lang w:eastAsia="en-US"/>
-        </w:rPr>
-        <w:t>Temperature Sensor SWC - ReadTemperature_Runnable:</w:t>
-      </w:r>
-    </w:p>
-    <w:p>
-      <w:pPr>
-        <w:pStyle w:val="ListParagraph"/>
-        <w:numPr>
-          <w:ilvl w:val="0"/>
-          <w:numId w:val="24"/>
-        </w:numPr>
-        <w:spacing w:before="60" w:after="0" w:line="264" w:lineRule="auto"/>
-        <w:jc w:val="both"/>
-        <w:rPr>
-          <w:rFonts w:ascii="Times New Roman" w:hAnsi="Times New Roman" w:cs="Times New Roman"/>
-          <w:sz w:val="26"/>
-          <w:szCs w:val="26"/>
-          <w:lang w:eastAsia="en-US"/>
-        </w:rPr>
-      </w:pPr>
-      <w:r>
-        <w:rPr>
-          <w:rFonts w:ascii="Times New Roman" w:hAnsi="Times New Roman" w:cs="Times New Roman"/>
-          <w:sz w:val="26"/>
-          <w:szCs w:val="26"/>
-          <w:lang w:eastAsia="en-US"/>
-        </w:rPr>
-        <w:t>Short Name: SE_Temperature_Sensor_Deadline</w:t>
-      </w:r>
-    </w:p>
-    <w:p>
-      <w:pPr>
-        <w:pStyle w:val="ListParagraph"/>
-        <w:numPr>
-          <w:ilvl w:val="0"/>
-          <w:numId w:val="24"/>
-        </w:numPr>
-        <w:spacing w:before="60" w:after="0" w:line="264" w:lineRule="auto"/>
-        <w:jc w:val="both"/>
-        <w:rPr>
-          <w:rFonts w:ascii="Times New Roman" w:hAnsi="Times New Roman" w:cs="Times New Roman"/>
-          <w:sz w:val="26"/>
-          <w:szCs w:val="26"/>
-          <w:lang w:eastAsia="en-US"/>
-        </w:rPr>
-      </w:pPr>
-      <w:r>
-        <w:rPr>
-          <w:rFonts w:ascii="Times New Roman" w:hAnsi="Times New Roman" w:cs="Times New Roman"/>
-          <w:sz w:val="26"/>
-          <w:szCs w:val="26"/>
-          <w:lang w:eastAsia="en-US"/>
-        </w:rPr>
-        <w:t>Deadline Max (ms): 10</w:t>
-      </w:r>
-    </w:p>
-    <w:p>
-      <w:pPr>
-        <w:pStyle w:val="ListParagraph"/>
-        <w:numPr>
-          <w:ilvl w:val="0"/>
-          <w:numId w:val="24"/>
-        </w:numPr>
-        <w:spacing w:before="60" w:after="0" w:line="264" w:lineRule="auto"/>
-        <w:jc w:val="both"/>
-        <w:rPr>
-          <w:rFonts w:ascii="Times New Roman" w:hAnsi="Times New Roman" w:cs="Times New Roman"/>
-          <w:sz w:val="26"/>
-          <w:szCs w:val="26"/>
-          <w:lang w:eastAsia="en-US"/>
-        </w:rPr>
-      </w:pPr>
-      <w:r>
-        <w:rPr>
-          <w:rFonts w:ascii="Times New Roman" w:hAnsi="Times New Roman" w:cs="Times New Roman"/>
-          <w:sz w:val="26"/>
-          <w:szCs w:val="26"/>
-          <w:lang w:eastAsia="en-US"/>
-        </w:rPr>
-        <w:t>Deadline Min (ms): 0</w:t>
-      </w:r>
-    </w:p>
-    <w:p>
-      <w:pPr>
-        <w:pStyle w:val="ListParagraph"/>
-        <w:numPr>
-          <w:ilvl w:val="0"/>
-          <w:numId w:val="24"/>
-        </w:numPr>
-        <w:spacing w:before="60" w:after="0" w:line="264" w:lineRule="auto"/>
-        <w:jc w:val="both"/>
-        <w:rPr>
-          <w:rFonts w:ascii="Times New Roman" w:hAnsi="Times New Roman" w:cs="Times New Roman"/>
-          <w:sz w:val="26"/>
-          <w:szCs w:val="26"/>
-          <w:lang w:eastAsia="en-US"/>
-        </w:rPr>
-      </w:pPr>
-      <w:r>
-        <w:rPr>
-          <w:rFonts w:ascii="Times New Roman" w:hAnsi="Times New Roman" w:cs="Times New Roman"/>
-          <w:sz w:val="26"/>
-          <w:szCs w:val="26"/>
-          <w:lang w:eastAsia="en-US"/>
-        </w:rPr>
-        <w:t>Deadline Start Ref: WdgMCheckPoint_TemperatureStart</w:t>
-      </w:r>
-    </w:p>
-    <w:p>
-      <w:pPr>
-        <w:pStyle w:val="ListParagraph"/>
-        <w:numPr>
-          <w:ilvl w:val="0"/>
-          <w:numId w:val="24"/>
-        </w:numPr>
-        <w:spacing w:before="60" w:after="0" w:line="264" w:lineRule="auto"/>
-        <w:jc w:val="both"/>
-        <w:rPr>
-          <w:rFonts w:ascii="Times New Roman" w:hAnsi="Times New Roman" w:cs="Times New Roman"/>
-          <w:sz w:val="26"/>
-          <w:szCs w:val="26"/>
-          <w:lang w:eastAsia="en-US"/>
-        </w:rPr>
-      </w:pPr>
-      <w:r>
-        <w:rPr>
-          <w:rFonts w:ascii="Times New Roman" w:hAnsi="Times New Roman" w:cs="Times New Roman"/>
-          <w:sz w:val="26"/>
-          <w:szCs w:val="26"/>
-          <w:lang w:eastAsia="en-US"/>
-        </w:rPr>
-        <w:t>Deadline Stop Ref: WdgMCheckPoint_TemperatureStop</w:t>
-      </w:r>
-    </w:p>
-    <w:p>
-      <w:pPr>
-        <w:pStyle w:val="ListParagraph"/>
-        <w:numPr>
-          <w:ilvl w:val="0"/>
-          <w:numId w:val="24"/>
-        </w:numPr>
-        <w:spacing w:before="60" w:after="0" w:line="264" w:lineRule="auto"/>
-        <w:jc w:val="both"/>
-      </w:pPr>
-      <w:r>
-        <w:rPr>
-          <w:rFonts w:ascii="Times New Roman" w:hAnsi="Times New Roman" w:cs="Times New Roman"/>
-          <w:sz w:val="26"/>
-          <w:szCs w:val="26"/>
-          <w:lang w:eastAsia="en-US"/>
-        </w:rPr>
-        <w:t>Description: Check whether temperature data is transmitted within 10ms. This ensures the data from the sensor is processed and sent to the next component in real-time.</w:t>
-      </w:r>
-    </w:p>
-    <w:p/>
-    <w:p/>
-    <w:p/>
-    <w:p/>
-    <w:p>
-      <w:pPr>
-        <w:pStyle w:val="ListParagraph"/>
-        <w:numPr>
-          <w:ilvl w:val="0"/>
-          <w:numId w:val="25"/>
-        </w:numPr>
-        <w:spacing w:before="60" w:after="0" w:line="264" w:lineRule="auto"/>
-        <w:ind w:left="360"/>
-        <w:jc w:val="both"/>
-      </w:pPr>
-      <w:r>
-        <w:rPr>
-          <w:rFonts w:ascii="Times New Roman" w:hAnsi="Times New Roman" w:cs="Times New Roman"/>
-          <w:sz w:val="26"/>
-          <w:szCs w:val="26"/>
-        </w:rPr>
-        <w:lastRenderedPageBreak/>
-        <w:t>E</w:t>
-      </w:r>
-      <w:r>
-        <w:rPr>
-          <w:rFonts w:ascii="Times New Roman" w:hAnsi="Times New Roman" w:cs="Times New Roman"/>
-          <w:sz w:val="26"/>
-          <w:szCs w:val="26"/>
-        </w:rPr>
-        <w:t>ngine Speed SWC - ReadSpeed_Runnable:</w:t>
-      </w:r>
-    </w:p>
-    <w:p>
-      <w:pPr>
-        <w:pStyle w:val="ListParagraph"/>
-        <w:numPr>
-          <w:ilvl w:val="0"/>
-          <w:numId w:val="26"/>
-        </w:numPr>
-        <w:spacing w:before="60" w:after="0" w:line="264" w:lineRule="auto"/>
+        </w:rPr>
+        <w:drawing>
+          <wp:inline distT="0" distB="0" distL="0" distR="0" wp14:anchorId="7C9E0051" wp14:editId="06115522">
+            <wp:extent cx="5943600" cy="2698115"/>
+            <wp:effectExtent l="0" t="0" r="0" b="6985"/>
+            <wp:docPr id="41" name="Picture 41"/>
+            <wp:cNvGraphicFramePr>
+              <a:graphicFrameLocks xmlns:a="http://schemas.openxmlformats.org/drawingml/2006/main" noChangeAspect="1"/>
+            </wp:cNvGraphicFramePr>
+            <a:graphic xmlns:a="http://schemas.openxmlformats.org/drawingml/2006/main">
+              <a:graphicData uri="http://schemas.openxmlformats.org/drawingml/2006/picture">
+                <pic:pic xmlns:pic="http://schemas.openxmlformats.org/drawingml/2006/picture">
+                  <pic:nvPicPr>
+                    <pic:cNvPr id="1" name=""/>
+                    <pic:cNvPicPr/>
+                  </pic:nvPicPr>
+                  <pic:blipFill>
+                    <a:blip r:embed="rId28"/>
+                    <a:stretch>
+                      <a:fillRect/>
+                    </a:stretch>
+                  </pic:blipFill>
+                  <pic:spPr>
+                    <a:xfrm>
+                      <a:off x="0" y="0"/>
+                      <a:ext cx="5943600" cy="2698115"/>
+                    </a:xfrm>
+                    <a:prstGeom prst="rect">
+                      <a:avLst/>
+                    </a:prstGeom>
+                  </pic:spPr>
+                </pic:pic>
+              </a:graphicData>
+            </a:graphic>
+          </wp:inline>
+        </w:drawing>
+      </w:r>
+    </w:p>
+    <w:p>
+      <w:pPr>
         <w:ind w:left="720"/>
         <w:jc w:val="both"/>
         <w:rPr>
           <w:rFonts w:ascii="Times New Roman" w:hAnsi="Times New Roman" w:cs="Times New Roman"/>
-          <w:sz w:val="26"/>
-          <w:szCs w:val="26"/>
-        </w:rPr>
-      </w:pPr>
-      <w:r>
-        <w:rPr>
-          <w:rFonts w:ascii="Times New Roman" w:hAnsi="Times New Roman" w:cs="Times New Roman"/>
-          <w:sz w:val="26"/>
-          <w:szCs w:val="26"/>
-        </w:rPr>
-        <w:t>Short Name: SE_Engine_Speed_Deadline</w:t>
-      </w:r>
-    </w:p>
-    <w:p>
-      <w:pPr>
-        <w:pStyle w:val="ListParagraph"/>
-        <w:numPr>
-          <w:ilvl w:val="0"/>
-          <w:numId w:val="26"/>
-        </w:numPr>
-        <w:spacing w:before="60" w:after="0" w:line="264" w:lineRule="auto"/>
+          <w:bCs/>
+          <w:sz w:val="26"/>
+          <w:szCs w:val="26"/>
+        </w:rPr>
+      </w:pPr>
+      <w:r>
+        <w:rPr>
+          <w:rFonts w:ascii="Times New Roman" w:hAnsi="Times New Roman" w:cs="Times New Roman"/>
+          <w:bCs/>
+          <w:sz w:val="26"/>
+          <w:szCs w:val="26"/>
+        </w:rPr>
+        <w:t>In this project sever supply 4 service including write and read both parameters and error code. But I just use one service that is write error code to array for simulation with 2 error code:</w:t>
+      </w:r>
+    </w:p>
+    <w:p>
+      <w:pPr>
         <w:ind w:left="720"/>
         <w:jc w:val="both"/>
         <w:rPr>
           <w:rFonts w:ascii="Times New Roman" w:hAnsi="Times New Roman" w:cs="Times New Roman"/>
-          <w:sz w:val="26"/>
-          <w:szCs w:val="26"/>
-        </w:rPr>
-      </w:pPr>
-      <w:r>
-        <w:rPr>
-          <w:rFonts w:ascii="Times New Roman" w:hAnsi="Times New Roman" w:cs="Times New Roman"/>
-          <w:sz w:val="26"/>
-          <w:szCs w:val="26"/>
-        </w:rPr>
-        <w:t>Deadline Max (ms): 10</w:t>
-      </w:r>
-    </w:p>
-    <w:p>
-      <w:pPr>
-        <w:pStyle w:val="ListParagraph"/>
-        <w:numPr>
-          <w:ilvl w:val="0"/>
-          <w:numId w:val="26"/>
-        </w:numPr>
-        <w:spacing w:before="60" w:after="0" w:line="264" w:lineRule="auto"/>
+          <w:bCs/>
+          <w:sz w:val="26"/>
+          <w:szCs w:val="26"/>
+        </w:rPr>
+      </w:pPr>
+      <w:r>
+        <w:rPr>
+          <w:rFonts w:ascii="Times New Roman" w:hAnsi="Times New Roman" w:cs="Times New Roman"/>
+          <w:bCs/>
+          <w:sz w:val="26"/>
+          <w:szCs w:val="26"/>
+        </w:rPr>
+        <w:tab/>
+        <w:t>- Temperature sensor fail</w:t>
+      </w:r>
+      <w:r>
+        <w:rPr>
+          <w:rFonts w:ascii="Times New Roman" w:hAnsi="Times New Roman" w:cs="Times New Roman"/>
+          <w:bCs/>
+          <w:sz w:val="26"/>
+          <w:szCs w:val="26"/>
+        </w:rPr>
+        <w:t xml:space="preserve"> if it out of</w:t>
+      </w:r>
+      <w:r>
+        <w:rPr>
+          <w:rFonts w:ascii="Times New Roman" w:hAnsi="Times New Roman" w:cs="Times New Roman"/>
+          <w:bCs/>
+          <w:sz w:val="26"/>
+          <w:szCs w:val="26"/>
+        </w:rPr>
+        <w:t xml:space="preserve"> range 0-100 C</w:t>
+      </w:r>
+    </w:p>
+    <w:p>
+      <w:pPr>
         <w:ind w:left="720"/>
         <w:jc w:val="both"/>
         <w:rPr>
           <w:rFonts w:ascii="Times New Roman" w:hAnsi="Times New Roman" w:cs="Times New Roman"/>
-          <w:sz w:val="26"/>
-          <w:szCs w:val="26"/>
-        </w:rPr>
-      </w:pPr>
-      <w:r>
-        <w:rPr>
-          <w:rFonts w:ascii="Times New Roman" w:hAnsi="Times New Roman" w:cs="Times New Roman"/>
-          <w:sz w:val="26"/>
-          <w:szCs w:val="26"/>
-        </w:rPr>
-        <w:t>Deadline Min (ms): 0</w:t>
-      </w:r>
-    </w:p>
-    <w:p>
-      <w:pPr>
-        <w:pStyle w:val="ListParagraph"/>
-        <w:numPr>
-          <w:ilvl w:val="0"/>
-          <w:numId w:val="26"/>
-        </w:numPr>
-        <w:spacing w:before="60" w:after="0" w:line="264" w:lineRule="auto"/>
-        <w:ind w:left="720"/>
-        <w:jc w:val="both"/>
-        <w:rPr>
-          <w:rFonts w:ascii="Times New Roman" w:hAnsi="Times New Roman" w:cs="Times New Roman"/>
-          <w:sz w:val="26"/>
-          <w:szCs w:val="26"/>
-        </w:rPr>
-      </w:pPr>
-      <w:r>
-        <w:rPr>
-          <w:rFonts w:ascii="Times New Roman" w:hAnsi="Times New Roman" w:cs="Times New Roman"/>
-          <w:sz w:val="26"/>
-          <w:szCs w:val="26"/>
-        </w:rPr>
-        <w:t>Deadline Start Ref: WdgMCheckPoint_EngineSpeedStart</w:t>
-      </w:r>
-    </w:p>
-    <w:p>
-      <w:pPr>
-        <w:pStyle w:val="ListParagraph"/>
-        <w:numPr>
-          <w:ilvl w:val="0"/>
-          <w:numId w:val="26"/>
-        </w:numPr>
-        <w:spacing w:before="60" w:after="0" w:line="264" w:lineRule="auto"/>
-        <w:ind w:left="720"/>
-        <w:jc w:val="both"/>
-        <w:rPr>
-          <w:rFonts w:ascii="Times New Roman" w:hAnsi="Times New Roman" w:cs="Times New Roman"/>
-          <w:sz w:val="26"/>
-          <w:szCs w:val="26"/>
-        </w:rPr>
-      </w:pPr>
-      <w:r>
-        <w:rPr>
-          <w:rFonts w:ascii="Times New Roman" w:hAnsi="Times New Roman" w:cs="Times New Roman"/>
-          <w:sz w:val="26"/>
-          <w:szCs w:val="26"/>
-        </w:rPr>
-        <w:t>Deadline Stop Ref: WdgMCheckPoint_EngineSpeedStop</w:t>
-      </w:r>
-    </w:p>
-    <w:p>
-      <w:pPr>
-        <w:pStyle w:val="ListParagraph"/>
-        <w:numPr>
-          <w:ilvl w:val="0"/>
-          <w:numId w:val="26"/>
-        </w:numPr>
-        <w:spacing w:before="60" w:after="0" w:line="264" w:lineRule="auto"/>
-        <w:ind w:left="720"/>
-        <w:jc w:val="both"/>
-        <w:rPr>
-          <w:rFonts w:ascii="Times New Roman" w:hAnsi="Times New Roman" w:cs="Times New Roman"/>
-          <w:sz w:val="26"/>
-          <w:szCs w:val="26"/>
-        </w:rPr>
-      </w:pPr>
-      <w:r>
-        <w:rPr>
-          <w:rFonts w:ascii="Times New Roman" w:hAnsi="Times New Roman" w:cs="Times New Roman"/>
-          <w:sz w:val="26"/>
-          <w:szCs w:val="26"/>
-        </w:rPr>
-        <w:t>Description: Check the data transmission speed within 10ms. This ensures that engine speed data is read and transmitted to the system without delays, ensuring proper system functioning.</w:t>
-      </w:r>
-    </w:p>
-    <w:p>
-      <w:pPr>
-        <w:rPr>
-          <w:rFonts w:ascii="Times New Roman" w:hAnsi="Times New Roman" w:cs="Times New Roman"/>
-          <w:b/>
           <w:bCs/>
           <w:sz w:val="26"/>
           <w:szCs w:val="26"/>
         </w:rPr>
       </w:pPr>
+      <w:r>
+        <w:rPr>
+          <w:rFonts w:ascii="Times New Roman" w:hAnsi="Times New Roman" w:cs="Times New Roman"/>
+          <w:bCs/>
+          <w:sz w:val="26"/>
+          <w:szCs w:val="26"/>
+        </w:rPr>
+        <w:tab/>
+        <w:t>- Speed sensor fail</w:t>
+      </w:r>
+      <w:r>
+        <w:rPr>
+          <w:rFonts w:ascii="Times New Roman" w:hAnsi="Times New Roman" w:cs="Times New Roman"/>
+          <w:bCs/>
+          <w:sz w:val="26"/>
+          <w:szCs w:val="26"/>
+        </w:rPr>
+        <w:t xml:space="preserve"> </w:t>
+      </w:r>
+      <w:r>
+        <w:rPr>
+          <w:rFonts w:ascii="Times New Roman" w:hAnsi="Times New Roman" w:cs="Times New Roman"/>
+          <w:bCs/>
+          <w:sz w:val="26"/>
+          <w:szCs w:val="26"/>
+        </w:rPr>
+        <w:t>if it out of range</w:t>
+      </w:r>
+      <w:r>
+        <w:rPr>
+          <w:rFonts w:ascii="Times New Roman" w:hAnsi="Times New Roman" w:cs="Times New Roman"/>
+          <w:bCs/>
+          <w:sz w:val="26"/>
+          <w:szCs w:val="26"/>
+        </w:rPr>
+        <w:t xml:space="preserve"> </w:t>
+      </w:r>
+      <w:r>
+        <w:rPr>
+          <w:rFonts w:ascii="Times New Roman" w:hAnsi="Times New Roman" w:cs="Times New Roman"/>
+          <w:bCs/>
+          <w:sz w:val="26"/>
+          <w:szCs w:val="26"/>
+        </w:rPr>
+        <w:t xml:space="preserve">0-10000 rpm </w:t>
+      </w:r>
     </w:p>
     <w:sectPr>
       <w:pgSz w:w="12240" w:h="15840"/>
@@ -17098,7 +16258,7 @@
 </file>
 
 <file path=word/endnotes.xml><?xml version="1.0" encoding="utf-8"?>
-<w:endnotes xmlns:wpc="http://schemas.microsoft.com/office/word/2010/wordprocessingCanvas" xmlns:cx="http://schemas.microsoft.com/office/drawing/2014/chartex" xmlns:cx1="http://schemas.microsoft.com/office/drawing/2015/9/8/chartex" xmlns:cx2="http://schemas.microsoft.com/office/drawing/2015/10/21/chartex" xmlns:cx3="http://schemas.microsoft.com/office/drawing/2016/5/9/chartex" xmlns:cx4="http://schemas.microsoft.com/office/drawing/2016/5/10/chartex" xmlns:cx5="http://schemas.microsoft.com/office/drawing/2016/5/11/chartex" xmlns:cx6="http://schemas.microsoft.com/office/drawing/2016/5/12/chartex" xmlns:cx7="http://schemas.microsoft.com/office/drawing/2016/5/13/chartex" xmlns:cx8="http://schemas.microsoft.com/office/drawing/2016/5/14/chartex" xmlns:mc="http://schemas.openxmlformats.org/markup-compatibility/2006" xmlns:aink="http://schemas.microsoft.com/office/drawing/2016/ink" xmlns:am3d="http://schemas.microsoft.com/office/drawing/2017/model3d" xmlns:o="urn:schemas-microsoft-com:office:office" xmlns:r="http://schemas.openxmlformats.org/officeDocument/2006/relationships" xmlns:m="http://schemas.openxmlformats.org/officeDocument/2006/math" xmlns:v="urn:schemas-microsoft-com:vml" xmlns:wp14="http://schemas.microsoft.com/office/word/2010/wordprocessingDrawing" xmlns:wp="http://schemas.openxmlformats.org/drawingml/2006/wordprocessingDrawing" xmlns:w10="urn:schemas-microsoft-com:office:word" xmlns:w="http://schemas.openxmlformats.org/wordprocessingml/2006/main" xmlns:w14="http://schemas.microsoft.com/office/word/2010/wordml" xmlns:w15="http://schemas.microsoft.com/office/word/2012/wordml" xmlns:w16cex="http://schemas.microsoft.com/office/word/2018/wordml/cex" xmlns:w16cid="http://schemas.microsoft.com/office/word/2016/wordml/cid" xmlns:w16="http://schemas.microsoft.com/office/word/2018/wordml" xmlns:w16sdtdh="http://schemas.microsoft.com/office/word/2020/wordml/sdtdatahash" xmlns:w16se="http://schemas.microsoft.com/office/word/2015/wordml/symex" xmlns:wpg="http://schemas.microsoft.com/office/word/2010/wordprocessingGroup" xmlns:wpi="http://schemas.microsoft.com/office/word/2010/wordprocessingInk" xmlns:wne="http://schemas.microsoft.com/office/word/2006/wordml" xmlns:wps="http://schemas.microsoft.com/office/word/2010/wordprocessingShape" mc:Ignorable="w14 w15 w16se w16cid w16 w16cex w16sdtdh wp14">
+<w:endnotes xmlns:wpc="http://schemas.microsoft.com/office/word/2010/wordprocessingCanvas" xmlns:cx="http://schemas.microsoft.com/office/drawing/2014/chartex" xmlns:mc="http://schemas.openxmlformats.org/markup-compatibility/2006" xmlns:o="urn:schemas-microsoft-com:office:office" xmlns:r="http://schemas.openxmlformats.org/officeDocument/2006/relationships" xmlns:m="http://schemas.openxmlformats.org/officeDocument/2006/math" xmlns:v="urn:schemas-microsoft-com:vml" xmlns:wp14="http://schemas.microsoft.com/office/word/2010/wordprocessingDrawing" xmlns:wp="http://schemas.openxmlformats.org/drawingml/2006/wordprocessingDrawing" xmlns:w10="urn:schemas-microsoft-com:office:word" xmlns:w="http://schemas.openxmlformats.org/wordprocessingml/2006/main" xmlns:w14="http://schemas.microsoft.com/office/word/2010/wordml" xmlns:w15="http://schemas.microsoft.com/office/word/2012/wordml" xmlns:w16se="http://schemas.microsoft.com/office/word/2015/wordml/symex" xmlns:wpg="http://schemas.microsoft.com/office/word/2010/wordprocessingGroup" xmlns:wpi="http://schemas.microsoft.com/office/word/2010/wordprocessingInk" xmlns:wne="http://schemas.microsoft.com/office/word/2006/wordml" xmlns:wps="http://schemas.microsoft.com/office/word/2010/wordprocessingShape" mc:Ignorable="w14 w15 w16se wp14">
   <w:endnote w:type="separator" w:id="-1">
     <w:p>
       <w:pPr>
@@ -17123,7 +16283,7 @@
 </file>
 
 <file path=word/footnotes.xml><?xml version="1.0" encoding="utf-8"?>
-<w:footnotes xmlns:wpc="http://schemas.microsoft.com/office/word/2010/wordprocessingCanvas" xmlns:cx="http://schemas.microsoft.com/office/drawing/2014/chartex" xmlns:cx1="http://schemas.microsoft.com/office/drawing/2015/9/8/chartex" xmlns:cx2="http://schemas.microsoft.com/office/drawing/2015/10/21/chartex" xmlns:cx3="http://schemas.microsoft.com/office/drawing/2016/5/9/chartex" xmlns:cx4="http://schemas.microsoft.com/office/drawing/2016/5/10/chartex" xmlns:cx5="http://schemas.microsoft.com/office/drawing/2016/5/11/chartex" xmlns:cx6="http://schemas.microsoft.com/office/drawing/2016/5/12/chartex" xmlns:cx7="http://schemas.microsoft.com/office/drawing/2016/5/13/chartex" xmlns:cx8="http://schemas.microsoft.com/office/drawing/2016/5/14/chartex" xmlns:mc="http://schemas.openxmlformats.org/markup-compatibility/2006" xmlns:aink="http://schemas.microsoft.com/office/drawing/2016/ink" xmlns:am3d="http://schemas.microsoft.com/office/drawing/2017/model3d" xmlns:o="urn:schemas-microsoft-com:office:office" xmlns:r="http://schemas.openxmlformats.org/officeDocument/2006/relationships" xmlns:m="http://schemas.openxmlformats.org/officeDocument/2006/math" xmlns:v="urn:schemas-microsoft-com:vml" xmlns:wp14="http://schemas.microsoft.com/office/word/2010/wordprocessingDrawing" xmlns:wp="http://schemas.openxmlformats.org/drawingml/2006/wordprocessingDrawing" xmlns:w10="urn:schemas-microsoft-com:office:word" xmlns:w="http://schemas.openxmlformats.org/wordprocessingml/2006/main" xmlns:w14="http://schemas.microsoft.com/office/word/2010/wordml" xmlns:w15="http://schemas.microsoft.com/office/word/2012/wordml" xmlns:w16cex="http://schemas.microsoft.com/office/word/2018/wordml/cex" xmlns:w16cid="http://schemas.microsoft.com/office/word/2016/wordml/cid" xmlns:w16="http://schemas.microsoft.com/office/word/2018/wordml" xmlns:w16sdtdh="http://schemas.microsoft.com/office/word/2020/wordml/sdtdatahash" xmlns:w16se="http://schemas.microsoft.com/office/word/2015/wordml/symex" xmlns:wpg="http://schemas.microsoft.com/office/word/2010/wordprocessingGroup" xmlns:wpi="http://schemas.microsoft.com/office/word/2010/wordprocessingInk" xmlns:wne="http://schemas.microsoft.com/office/word/2006/wordml" xmlns:wps="http://schemas.microsoft.com/office/word/2010/wordprocessingShape" mc:Ignorable="w14 w15 w16se w16cid w16 w16cex w16sdtdh wp14">
+<w:footnotes xmlns:wpc="http://schemas.microsoft.com/office/word/2010/wordprocessingCanvas" xmlns:cx="http://schemas.microsoft.com/office/drawing/2014/chartex" xmlns:mc="http://schemas.openxmlformats.org/markup-compatibility/2006" xmlns:o="urn:schemas-microsoft-com:office:office" xmlns:r="http://schemas.openxmlformats.org/officeDocument/2006/relationships" xmlns:m="http://schemas.openxmlformats.org/officeDocument/2006/math" xmlns:v="urn:schemas-microsoft-com:vml" xmlns:wp14="http://schemas.microsoft.com/office/word/2010/wordprocessingDrawing" xmlns:wp="http://schemas.openxmlformats.org/drawingml/2006/wordprocessingDrawing" xmlns:w10="urn:schemas-microsoft-com:office:word" xmlns:w="http://schemas.openxmlformats.org/wordprocessingml/2006/main" xmlns:w14="http://schemas.microsoft.com/office/word/2010/wordml" xmlns:w15="http://schemas.microsoft.com/office/word/2012/wordml" xmlns:w16se="http://schemas.microsoft.com/office/word/2015/wordml/symex" xmlns:wpg="http://schemas.microsoft.com/office/word/2010/wordprocessingGroup" xmlns:wpi="http://schemas.microsoft.com/office/word/2010/wordprocessingInk" xmlns:wne="http://schemas.microsoft.com/office/word/2006/wordml" xmlns:wps="http://schemas.microsoft.com/office/word/2010/wordprocessingShape" mc:Ignorable="w14 w15 w16se wp14">
   <w:footnote w:type="separator" w:id="-1">
     <w:p>
       <w:pPr>
@@ -17148,7 +16308,7 @@
 </file>
 
 <file path=word/numbering.xml><?xml version="1.0" encoding="utf-8"?>
-<w:numbering xmlns:wpc="http://schemas.microsoft.com/office/word/2010/wordprocessingCanvas" xmlns:cx="http://schemas.microsoft.com/office/drawing/2014/chartex" xmlns:cx1="http://schemas.microsoft.com/office/drawing/2015/9/8/chartex" xmlns:cx2="http://schemas.microsoft.com/office/drawing/2015/10/21/chartex" xmlns:cx3="http://schemas.microsoft.com/office/drawing/2016/5/9/chartex" xmlns:cx4="http://schemas.microsoft.com/office/drawing/2016/5/10/chartex" xmlns:cx5="http://schemas.microsoft.com/office/drawing/2016/5/11/chartex" xmlns:cx6="http://schemas.microsoft.com/office/drawing/2016/5/12/chartex" xmlns:cx7="http://schemas.microsoft.com/office/drawing/2016/5/13/chartex" xmlns:cx8="http://schemas.microsoft.com/office/drawing/2016/5/14/chartex" xmlns:mc="http://schemas.openxmlformats.org/markup-compatibility/2006" xmlns:aink="http://schemas.microsoft.com/office/drawing/2016/ink" xmlns:am3d="http://schemas.microsoft.com/office/drawing/2017/model3d" xmlns:o="urn:schemas-microsoft-com:office:office" xmlns:r="http://schemas.openxmlformats.org/officeDocument/2006/relationships" xmlns:m="http://schemas.openxmlformats.org/officeDocument/2006/math" xmlns:v="urn:schemas-microsoft-com:vml" xmlns:wp14="http://schemas.microsoft.com/office/word/2010/wordprocessingDrawing" xmlns:wp="http://schemas.openxmlformats.org/drawingml/2006/wordprocessingDrawing" xmlns:w10="urn:schemas-microsoft-com:office:word" xmlns:w="http://schemas.openxmlformats.org/wordprocessingml/2006/main" xmlns:w14="http://schemas.microsoft.com/office/word/2010/wordml" xmlns:w15="http://schemas.microsoft.com/office/word/2012/wordml" xmlns:w16cex="http://schemas.microsoft.com/office/word/2018/wordml/cex" xmlns:w16cid="http://schemas.microsoft.com/office/word/2016/wordml/cid" xmlns:w16="http://schemas.microsoft.com/office/word/2018/wordml" xmlns:w16sdtdh="http://schemas.microsoft.com/office/word/2020/wordml/sdtdatahash" xmlns:w16se="http://schemas.microsoft.com/office/word/2015/wordml/symex" xmlns:wpg="http://schemas.microsoft.com/office/word/2010/wordprocessingGroup" xmlns:wpi="http://schemas.microsoft.com/office/word/2010/wordprocessingInk" xmlns:wne="http://schemas.microsoft.com/office/word/2006/wordml" xmlns:wps="http://schemas.microsoft.com/office/word/2010/wordprocessingShape" mc:Ignorable="w14 w15 w16se w16cid w16 w16cex w16sdtdh wp14">
+<w:numbering xmlns:wpc="http://schemas.microsoft.com/office/word/2010/wordprocessingCanvas" xmlns:cx="http://schemas.microsoft.com/office/drawing/2014/chartex" xmlns:mc="http://schemas.openxmlformats.org/markup-compatibility/2006" xmlns:o="urn:schemas-microsoft-com:office:office" xmlns:r="http://schemas.openxmlformats.org/officeDocument/2006/relationships" xmlns:m="http://schemas.openxmlformats.org/officeDocument/2006/math" xmlns:v="urn:schemas-microsoft-com:vml" xmlns:wp14="http://schemas.microsoft.com/office/word/2010/wordprocessingDrawing" xmlns:wp="http://schemas.openxmlformats.org/drawingml/2006/wordprocessingDrawing" xmlns:w10="urn:schemas-microsoft-com:office:word" xmlns:w="http://schemas.openxmlformats.org/wordprocessingml/2006/main" xmlns:w14="http://schemas.microsoft.com/office/word/2010/wordml" xmlns:w15="http://schemas.microsoft.com/office/word/2012/wordml" xmlns:w16se="http://schemas.microsoft.com/office/word/2015/wordml/symex" xmlns:wpg="http://schemas.microsoft.com/office/word/2010/wordprocessingGroup" xmlns:wpi="http://schemas.microsoft.com/office/word/2010/wordprocessingInk" xmlns:wne="http://schemas.microsoft.com/office/word/2006/wordml" xmlns:wps="http://schemas.microsoft.com/office/word/2010/wordprocessingShape" mc:Ignorable="w14 w15 w16se wp14">
   <w:abstractNum w:abstractNumId="0" w15:restartNumberingAfterBreak="0">
     <w:nsid w:val="04485B57"/>
     <w:multiLevelType w:val="hybridMultilevel"/>
@@ -18107,7 +17267,6 @@
     <w:lvl w:ilvl="0">
       <w:start w:val="1"/>
       <w:numFmt w:val="decimal"/>
-      <w:pStyle w:val="Heading1"/>
       <w:suff w:val="space"/>
       <w:lvlText w:val="CHƯƠNG %1."/>
       <w:lvlJc w:val="left"/>
@@ -18134,7 +17293,6 @@
     <w:lvl w:ilvl="2">
       <w:start w:val="1"/>
       <w:numFmt w:val="decimal"/>
-      <w:pStyle w:val="Heading3"/>
       <w:lvlText w:val="%1.%2.%3"/>
       <w:lvlJc w:val="left"/>
       <w:pPr>
@@ -18191,7 +17349,6 @@
       <w:start w:val="1"/>
       <w:numFmt w:val="decimal"/>
       <w:lvlRestart w:val="2"/>
-      <w:pStyle w:val="Heading4"/>
       <w:suff w:val="space"/>
       <w:lvlText w:val="%1.%2.%3.%4."/>
       <w:lvlJc w:val="left"/>
@@ -20254,7 +19411,7 @@
 </file>
 
 <file path=word/styles.xml><?xml version="1.0" encoding="utf-8"?>
-<w:styles xmlns:mc="http://schemas.openxmlformats.org/markup-compatibility/2006" xmlns:r="http://schemas.openxmlformats.org/officeDocument/2006/relationships" xmlns:w="http://schemas.openxmlformats.org/wordprocessingml/2006/main" xmlns:w14="http://schemas.microsoft.com/office/word/2010/wordml" xmlns:w15="http://schemas.microsoft.com/office/word/2012/wordml" xmlns:w16cex="http://schemas.microsoft.com/office/word/2018/wordml/cex" xmlns:w16cid="http://schemas.microsoft.com/office/word/2016/wordml/cid" xmlns:w16="http://schemas.microsoft.com/office/word/2018/wordml" xmlns:w16sdtdh="http://schemas.microsoft.com/office/word/2020/wordml/sdtdatahash" xmlns:w16se="http://schemas.microsoft.com/office/word/2015/wordml/symex" mc:Ignorable="w14 w15 w16se w16cid w16 w16cex w16sdtdh">
+<w:styles xmlns:mc="http://schemas.openxmlformats.org/markup-compatibility/2006" xmlns:r="http://schemas.openxmlformats.org/officeDocument/2006/relationships" xmlns:w="http://schemas.openxmlformats.org/wordprocessingml/2006/main" xmlns:w14="http://schemas.microsoft.com/office/word/2010/wordml" xmlns:w15="http://schemas.microsoft.com/office/word/2012/wordml" xmlns:w16se="http://schemas.microsoft.com/office/word/2015/wordml/symex" mc:Ignorable="w14 w15 w16se">
   <w:docDefaults>
     <w:rPrDefault>
       <w:rPr>
@@ -20270,7 +19427,7 @@
       </w:pPr>
     </w:pPrDefault>
   </w:docDefaults>
-  <w:latentStyles w:defLockedState="0" w:defUIPriority="99" w:defSemiHidden="0" w:defUnhideWhenUsed="0" w:defQFormat="0" w:count="376">
+  <w:latentStyles w:defLockedState="0" w:defUIPriority="99" w:defSemiHidden="0" w:defUnhideWhenUsed="0" w:defQFormat="0" w:count="371">
     <w:lsdException w:name="Normal" w:uiPriority="0" w:qFormat="1"/>
     <w:lsdException w:name="heading 1" w:uiPriority="9" w:qFormat="1"/>
     <w:lsdException w:name="heading 2" w:semiHidden="1" w:uiPriority="9" w:unhideWhenUsed="1" w:qFormat="1"/>
@@ -20642,11 +19799,6 @@
     <w:lsdException w:name="List Table 5 Dark Accent 6" w:uiPriority="50"/>
     <w:lsdException w:name="List Table 6 Colorful Accent 6" w:uiPriority="51"/>
     <w:lsdException w:name="List Table 7 Colorful Accent 6" w:uiPriority="52"/>
-    <w:lsdException w:name="Mention" w:semiHidden="1" w:unhideWhenUsed="1"/>
-    <w:lsdException w:name="Smart Hyperlink" w:semiHidden="1" w:unhideWhenUsed="1"/>
-    <w:lsdException w:name="Hashtag" w:semiHidden="1" w:unhideWhenUsed="1"/>
-    <w:lsdException w:name="Unresolved Mention" w:semiHidden="1" w:unhideWhenUsed="1"/>
-    <w:lsdException w:name="Smart Link" w:semiHidden="1" w:unhideWhenUsed="1"/>
   </w:latentStyles>
   <w:style w:type="paragraph" w:default="1" w:styleId="Normal">
     <w:name w:val="Normal"/>

</xml_diff>